<commit_message>
with script to filter Argos data fixed, last had problems
</commit_message>
<xml_diff>
--- a/CSV/HMM_result/GPS/Model1_Output_12.17.20.docx
+++ b/CSV/HMM_result/GPS/Model1_Output_12.17.20.docx
@@ -2,48 +2,209 @@
 <file path=word/document.xml><?xml version="1.0" encoding="utf-8"?>
 <w:document xmlns:wpc="http://schemas.microsoft.com/office/word/2010/wordprocessingCanvas" xmlns:cx="http://schemas.microsoft.com/office/drawing/2014/chartex" xmlns:cx1="http://schemas.microsoft.com/office/drawing/2015/9/8/chartex" xmlns:cx2="http://schemas.microsoft.com/office/drawing/2015/10/21/chartex" xmlns:cx3="http://schemas.microsoft.com/office/drawing/2016/5/9/chartex" xmlns:cx4="http://schemas.microsoft.com/office/drawing/2016/5/10/chartex" xmlns:cx5="http://schemas.microsoft.com/office/drawing/2016/5/11/chartex" xmlns:cx6="http://schemas.microsoft.com/office/drawing/2016/5/12/chartex" xmlns:cx7="http://schemas.microsoft.com/office/drawing/2016/5/13/chartex" xmlns:cx8="http://schemas.microsoft.com/office/drawing/2016/5/14/chartex" xmlns:mc="http://schemas.openxmlformats.org/markup-compatibility/2006" xmlns:aink="http://schemas.microsoft.com/office/drawing/2016/ink" xmlns:am3d="http://schemas.microsoft.com/office/drawing/2017/model3d" xmlns:o="urn:schemas-microsoft-com:office:office" xmlns:r="http://schemas.openxmlformats.org/officeDocument/2006/relationships" xmlns:m="http://schemas.openxmlformats.org/officeDocument/2006/math" xmlns:v="urn:schemas-microsoft-com:vml" xmlns:wp14="http://schemas.microsoft.com/office/word/2010/wordprocessingDrawing" xmlns:wp="http://schemas.openxmlformats.org/drawingml/2006/wordprocessingDrawing" xmlns:w10="urn:schemas-microsoft-com:office:word" xmlns:w="http://schemas.openxmlformats.org/wordprocessingml/2006/main" xmlns:w14="http://schemas.microsoft.com/office/word/2010/wordml" xmlns:w15="http://schemas.microsoft.com/office/word/2012/wordml" xmlns:w16cex="http://schemas.microsoft.com/office/word/2018/wordml/cex" xmlns:w16cid="http://schemas.microsoft.com/office/word/2016/wordml/cid" xmlns:w16="http://schemas.microsoft.com/office/word/2018/wordml" xmlns:w16se="http://schemas.microsoft.com/office/word/2015/wordml/symex" xmlns:wpg="http://schemas.microsoft.com/office/word/2010/wordprocessingGroup" xmlns:wpi="http://schemas.microsoft.com/office/word/2010/wordprocessingInk" xmlns:wne="http://schemas.microsoft.com/office/word/2006/wordml" xmlns:wps="http://schemas.microsoft.com/office/word/2010/wordprocessingShape" mc:Ignorable="w14 w15 w16se w16cid w16 w16cex wp14">
   <w:body>
-    <w:p/>
-    <w:p/>
-    <w:p>
+    <w:p>
+      <w:pPr>
+        <w:rPr>
+          <w:rFonts w:cs="Times New Roman"/>
+        </w:rPr>
+      </w:pPr>
       <w:proofErr w:type="spellStart"/>
       <w:r>
+        <w:rPr>
+          <w:rFonts w:cs="Times New Roman"/>
+        </w:rPr>
+        <w:t>moveHMM</w:t>
+      </w:r>
+      <w:proofErr w:type="spellEnd"/>
+      <w:r>
+        <w:rPr>
+          <w:rFonts w:cs="Times New Roman"/>
+        </w:rPr>
+        <w:t xml:space="preserve"> output from BTGO_moveHMM_v2.R on </w:t>
+      </w:r>
+      <w:hyperlink r:id="rId4" w:history="1">
+        <w:r>
+          <w:rPr>
+            <w:rStyle w:val="Hyperlink"/>
+            <w:rFonts w:cs="Times New Roman"/>
+          </w:rPr>
+          <w:t>https://github.com/mtduggan/bltg-movement</w:t>
+        </w:r>
+      </w:hyperlink>
+      <w:r>
+        <w:rPr>
+          <w:rFonts w:cs="Times New Roman"/>
+        </w:rPr>
+        <w:t xml:space="preserve"> </w:t>
+      </w:r>
+    </w:p>
+    <w:p>
+      <w:pPr>
+        <w:rPr>
+          <w:rFonts w:cs="Times New Roman"/>
+        </w:rPr>
+      </w:pPr>
+    </w:p>
+    <w:p>
+      <w:pPr>
+        <w:rPr>
+          <w:rFonts w:cs="Times New Roman"/>
+        </w:rPr>
+      </w:pPr>
+      <w:r>
+        <w:rPr>
+          <w:rFonts w:cs="Times New Roman"/>
+        </w:rPr>
+        <w:t>Output generated on Friday 12.1</w:t>
+      </w:r>
+      <w:r>
+        <w:rPr>
+          <w:rFonts w:cs="Times New Roman"/>
+        </w:rPr>
+        <w:t>7</w:t>
+      </w:r>
+      <w:r>
+        <w:rPr>
+          <w:rFonts w:cs="Times New Roman"/>
+        </w:rPr>
+        <w:t>.20</w:t>
+      </w:r>
+    </w:p>
+    <w:p>
+      <w:pPr>
+        <w:rPr>
+          <w:rFonts w:cs="Times New Roman"/>
+        </w:rPr>
+      </w:pPr>
+      <w:r>
+        <w:rPr>
+          <w:rFonts w:cs="Times New Roman"/>
+        </w:rPr>
+        <w:t>Authors: Luke Wilde and Matt Duggan</w:t>
+      </w:r>
+    </w:p>
+    <w:p>
+      <w:pPr>
+        <w:rPr>
+          <w:rFonts w:cs="Times New Roman"/>
+        </w:rPr>
+      </w:pPr>
+    </w:p>
+    <w:p>
+      <w:pPr>
+        <w:rPr>
+          <w:rFonts w:cs="Times New Roman"/>
+        </w:rPr>
+      </w:pPr>
+      <w:proofErr w:type="spellStart"/>
+      <w:r>
+        <w:rPr>
+          <w:rFonts w:cs="Times New Roman"/>
+        </w:rPr>
         <w:t>M</w:t>
       </w:r>
       <w:r>
+        <w:rPr>
+          <w:rFonts w:cs="Times New Roman"/>
+        </w:rPr>
         <w:t>best</w:t>
       </w:r>
       <w:proofErr w:type="spellEnd"/>
       <w:r>
+        <w:rPr>
+          <w:rFonts w:cs="Times New Roman"/>
+        </w:rPr>
         <w:t xml:space="preserve"> – following </w:t>
       </w:r>
-      <w:proofErr w:type="spellStart"/>
       <w:r>
-        <w:t>parrelel</w:t>
+        <w:rPr>
+          <w:rFonts w:cs="Times New Roman"/>
+        </w:rPr>
+        <w:t>parallel</w:t>
       </w:r>
-      <w:proofErr w:type="spellEnd"/>
       <w:r>
+        <w:rPr>
+          <w:rFonts w:cs="Times New Roman"/>
+        </w:rPr>
         <w:t xml:space="preserve"> comparison of 25 candidate models with different starting values</w:t>
       </w:r>
     </w:p>
-    <w:p/>
-    <w:p>
+    <w:p>
+      <w:pPr>
+        <w:rPr>
+          <w:rFonts w:cs="Times New Roman"/>
+        </w:rPr>
+      </w:pPr>
+    </w:p>
+    <w:p>
+      <w:pPr>
+        <w:rPr>
+          <w:rFonts w:cs="Times New Roman"/>
+        </w:rPr>
+      </w:pPr>
       <w:r>
-        <w:t xml:space="preserve">Value of the maximum log-likelihood: -33678.91 </w:t>
+        <w:rPr>
+          <w:rFonts w:cs="Times New Roman"/>
+        </w:rPr>
+        <w:t xml:space="preserve">Value of the maximum log-likelihood: </w:t>
       </w:r>
-    </w:p>
-    <w:p/>
-    <w:p>
       <w:r>
+        <w:rPr>
+          <w:rFonts w:cs="Times New Roman"/>
+          <w:highlight w:val="yellow"/>
+        </w:rPr>
+        <w:t>-33678.91</w:t>
+      </w:r>
+      <w:r>
+        <w:rPr>
+          <w:rFonts w:cs="Times New Roman"/>
+        </w:rPr>
+        <w:t xml:space="preserve"> </w:t>
+      </w:r>
+    </w:p>
+    <w:p>
+      <w:pPr>
+        <w:rPr>
+          <w:rFonts w:cs="Times New Roman"/>
+        </w:rPr>
+      </w:pPr>
+    </w:p>
+    <w:p>
+      <w:pPr>
+        <w:rPr>
+          <w:rFonts w:cs="Times New Roman"/>
+        </w:rPr>
+      </w:pPr>
+      <w:r>
+        <w:rPr>
+          <w:rFonts w:cs="Times New Roman"/>
+        </w:rPr>
         <w:t>Step length parameters:</w:t>
       </w:r>
     </w:p>
     <w:p>
+      <w:pPr>
+        <w:rPr>
+          <w:rFonts w:cs="Times New Roman"/>
+        </w:rPr>
+      </w:pPr>
       <w:r>
+        <w:rPr>
+          <w:rFonts w:cs="Times New Roman"/>
+        </w:rPr>
         <w:t>----------------------</w:t>
       </w:r>
     </w:p>
     <w:p>
+      <w:pPr>
+        <w:rPr>
+          <w:rFonts w:cs="Times New Roman"/>
+        </w:rPr>
+      </w:pPr>
       <w:r>
+        <w:rPr>
+          <w:rFonts w:cs="Times New Roman"/>
+        </w:rPr>
         <w:t xml:space="preserve">        </w:t>
       </w:r>
     </w:p>
@@ -64,14 +225,32 @@
           <w:tcPr>
             <w:tcW w:w="2337" w:type="dxa"/>
           </w:tcPr>
-          <w:p/>
+          <w:p>
+            <w:pPr>
+              <w:rPr>
+                <w:rFonts w:cs="Times New Roman"/>
+              </w:rPr>
+            </w:pPr>
+          </w:p>
         </w:tc>
         <w:tc>
           <w:tcPr>
             <w:tcW w:w="2337" w:type="dxa"/>
           </w:tcPr>
           <w:p>
-            <w:r>
+            <w:pPr>
+              <w:rPr>
+                <w:rFonts w:cs="Times New Roman"/>
+                <w:b/>
+                <w:bCs/>
+              </w:rPr>
+            </w:pPr>
+            <w:r>
+              <w:rPr>
+                <w:rFonts w:cs="Times New Roman"/>
+                <w:b/>
+                <w:bCs/>
+              </w:rPr>
               <w:t>State 1</w:t>
             </w:r>
           </w:p>
@@ -81,7 +260,19 @@
             <w:tcW w:w="2338" w:type="dxa"/>
           </w:tcPr>
           <w:p>
-            <w:r>
+            <w:pPr>
+              <w:rPr>
+                <w:rFonts w:cs="Times New Roman"/>
+                <w:b/>
+                <w:bCs/>
+              </w:rPr>
+            </w:pPr>
+            <w:r>
+              <w:rPr>
+                <w:rFonts w:cs="Times New Roman"/>
+                <w:b/>
+                <w:bCs/>
+              </w:rPr>
               <w:t>State 2</w:t>
             </w:r>
           </w:p>
@@ -91,7 +282,19 @@
             <w:tcW w:w="2338" w:type="dxa"/>
           </w:tcPr>
           <w:p>
-            <w:r>
+            <w:pPr>
+              <w:rPr>
+                <w:rFonts w:cs="Times New Roman"/>
+                <w:b/>
+                <w:bCs/>
+              </w:rPr>
+            </w:pPr>
+            <w:r>
+              <w:rPr>
+                <w:rFonts w:cs="Times New Roman"/>
+                <w:b/>
+                <w:bCs/>
+              </w:rPr>
               <w:t>State 3</w:t>
             </w:r>
           </w:p>
@@ -103,10 +306,27 @@
             <w:tcW w:w="2337" w:type="dxa"/>
           </w:tcPr>
           <w:p>
-            <w:r>
+            <w:pPr>
+              <w:rPr>
+                <w:rFonts w:cs="Times New Roman"/>
+                <w:b/>
+                <w:bCs/>
+              </w:rPr>
+            </w:pPr>
+            <w:r>
+              <w:rPr>
+                <w:rFonts w:cs="Times New Roman"/>
+                <w:b/>
+                <w:bCs/>
+              </w:rPr>
               <w:t>Mean</w:t>
             </w:r>
             <w:r>
+              <w:rPr>
+                <w:rFonts w:cs="Times New Roman"/>
+                <w:b/>
+                <w:bCs/>
+              </w:rPr>
               <w:t xml:space="preserve"> (km)</w:t>
             </w:r>
           </w:p>
@@ -116,7 +336,15 @@
             <w:tcW w:w="2337" w:type="dxa"/>
           </w:tcPr>
           <w:p>
-            <w:r>
+            <w:pPr>
+              <w:rPr>
+                <w:rFonts w:cs="Times New Roman"/>
+              </w:rPr>
+            </w:pPr>
+            <w:r>
+              <w:rPr>
+                <w:rFonts w:cs="Times New Roman"/>
+              </w:rPr>
               <w:t>0.04054045</w:t>
             </w:r>
           </w:p>
@@ -126,7 +354,15 @@
             <w:tcW w:w="2338" w:type="dxa"/>
           </w:tcPr>
           <w:p>
-            <w:r>
+            <w:pPr>
+              <w:rPr>
+                <w:rFonts w:cs="Times New Roman"/>
+              </w:rPr>
+            </w:pPr>
+            <w:r>
+              <w:rPr>
+                <w:rFonts w:cs="Times New Roman"/>
+              </w:rPr>
               <w:t>1.329929</w:t>
             </w:r>
           </w:p>
@@ -136,7 +372,15 @@
             <w:tcW w:w="2338" w:type="dxa"/>
           </w:tcPr>
           <w:p>
-            <w:r>
+            <w:pPr>
+              <w:rPr>
+                <w:rFonts w:cs="Times New Roman"/>
+              </w:rPr>
+            </w:pPr>
+            <w:r>
+              <w:rPr>
+                <w:rFonts w:cs="Times New Roman"/>
+              </w:rPr>
               <w:t>57.79852</w:t>
             </w:r>
           </w:p>
@@ -148,8 +392,20 @@
             <w:tcW w:w="2337" w:type="dxa"/>
           </w:tcPr>
           <w:p>
+            <w:pPr>
+              <w:rPr>
+                <w:rFonts w:cs="Times New Roman"/>
+                <w:b/>
+                <w:bCs/>
+              </w:rPr>
+            </w:pPr>
             <w:proofErr w:type="spellStart"/>
             <w:r>
+              <w:rPr>
+                <w:rFonts w:cs="Times New Roman"/>
+                <w:b/>
+                <w:bCs/>
+              </w:rPr>
               <w:t>sd</w:t>
             </w:r>
             <w:proofErr w:type="spellEnd"/>
@@ -160,7 +416,15 @@
             <w:tcW w:w="2337" w:type="dxa"/>
           </w:tcPr>
           <w:p>
-            <w:r>
+            <w:pPr>
+              <w:rPr>
+                <w:rFonts w:cs="Times New Roman"/>
+              </w:rPr>
+            </w:pPr>
+            <w:r>
+              <w:rPr>
+                <w:rFonts w:cs="Times New Roman"/>
+              </w:rPr>
               <w:t>0.04386793</w:t>
             </w:r>
           </w:p>
@@ -170,7 +434,15 @@
             <w:tcW w:w="2338" w:type="dxa"/>
           </w:tcPr>
           <w:p>
-            <w:r>
+            <w:pPr>
+              <w:rPr>
+                <w:rFonts w:cs="Times New Roman"/>
+              </w:rPr>
+            </w:pPr>
+            <w:r>
+              <w:rPr>
+                <w:rFonts w:cs="Times New Roman"/>
+              </w:rPr>
               <w:t>1.973509</w:t>
             </w:r>
           </w:p>
@@ -180,7 +452,15 @@
             <w:tcW w:w="2338" w:type="dxa"/>
           </w:tcPr>
           <w:p>
-            <w:r>
+            <w:pPr>
+              <w:rPr>
+                <w:rFonts w:cs="Times New Roman"/>
+              </w:rPr>
+            </w:pPr>
+            <w:r>
+              <w:rPr>
+                <w:rFonts w:cs="Times New Roman"/>
+              </w:rPr>
               <w:t>25.06863</w:t>
             </w:r>
           </w:p>
@@ -192,7 +472,28 @@
             <w:tcW w:w="2337" w:type="dxa"/>
           </w:tcPr>
           <w:p>
-            <w:r>
+            <w:pPr>
+              <w:rPr>
+                <w:rFonts w:cs="Times New Roman"/>
+              </w:rPr>
+            </w:pPr>
+            <w:r>
+              <w:rPr>
+                <w:rFonts w:cs="Times New Roman"/>
+              </w:rPr>
+              <w:t>(95% CI)</w:t>
+            </w:r>
+          </w:p>
+          <w:p>
+            <w:pPr>
+              <w:rPr>
+                <w:rFonts w:cs="Times New Roman"/>
+              </w:rPr>
+            </w:pPr>
+            <w:r>
+              <w:rPr>
+                <w:rFonts w:cs="Times New Roman"/>
+              </w:rPr>
               <w:t>Lower, mean</w:t>
             </w:r>
           </w:p>
@@ -203,9 +504,14 @@
             <w:vAlign w:val="bottom"/>
           </w:tcPr>
           <w:p>
-            <w:r>
-              <w:rPr>
-                <w:rFonts w:ascii="Calibri" w:hAnsi="Calibri" w:cs="Calibri"/>
+            <w:pPr>
+              <w:rPr>
+                <w:rFonts w:cs="Times New Roman"/>
+              </w:rPr>
+            </w:pPr>
+            <w:r>
+              <w:rPr>
+                <w:rFonts w:cs="Times New Roman"/>
                 <w:color w:val="000000"/>
                 <w:sz w:val="22"/>
                 <w:szCs w:val="22"/>
@@ -220,9 +526,14 @@
             <w:vAlign w:val="bottom"/>
           </w:tcPr>
           <w:p>
-            <w:r>
-              <w:rPr>
-                <w:rFonts w:ascii="Calibri" w:hAnsi="Calibri" w:cs="Calibri"/>
+            <w:pPr>
+              <w:rPr>
+                <w:rFonts w:cs="Times New Roman"/>
+              </w:rPr>
+            </w:pPr>
+            <w:r>
+              <w:rPr>
+                <w:rFonts w:cs="Times New Roman"/>
                 <w:color w:val="000000"/>
                 <w:sz w:val="22"/>
                 <w:szCs w:val="22"/>
@@ -237,9 +548,14 @@
             <w:vAlign w:val="bottom"/>
           </w:tcPr>
           <w:p>
-            <w:r>
-              <w:rPr>
-                <w:rFonts w:ascii="Calibri" w:hAnsi="Calibri" w:cs="Calibri"/>
+            <w:pPr>
+              <w:rPr>
+                <w:rFonts w:cs="Times New Roman"/>
+              </w:rPr>
+            </w:pPr>
+            <w:r>
+              <w:rPr>
+                <w:rFonts w:cs="Times New Roman"/>
                 <w:color w:val="000000"/>
                 <w:sz w:val="22"/>
                 <w:szCs w:val="22"/>
@@ -255,11 +571,22 @@
             <w:tcW w:w="2337" w:type="dxa"/>
           </w:tcPr>
           <w:p>
-            <w:r>
+            <w:pPr>
+              <w:rPr>
+                <w:rFonts w:cs="Times New Roman"/>
+              </w:rPr>
+            </w:pPr>
+            <w:r>
+              <w:rPr>
+                <w:rFonts w:cs="Times New Roman"/>
+              </w:rPr>
               <w:t xml:space="preserve">Lower, </w:t>
             </w:r>
             <w:proofErr w:type="spellStart"/>
             <w:r>
+              <w:rPr>
+                <w:rFonts w:cs="Times New Roman"/>
+              </w:rPr>
               <w:t>sd</w:t>
             </w:r>
             <w:proofErr w:type="spellEnd"/>
@@ -271,9 +598,14 @@
             <w:vAlign w:val="bottom"/>
           </w:tcPr>
           <w:p>
-            <w:r>
-              <w:rPr>
-                <w:rFonts w:ascii="Calibri" w:hAnsi="Calibri" w:cs="Calibri"/>
+            <w:pPr>
+              <w:rPr>
+                <w:rFonts w:cs="Times New Roman"/>
+              </w:rPr>
+            </w:pPr>
+            <w:r>
+              <w:rPr>
+                <w:rFonts w:cs="Times New Roman"/>
                 <w:color w:val="000000"/>
                 <w:sz w:val="22"/>
                 <w:szCs w:val="22"/>
@@ -288,9 +620,14 @@
             <w:vAlign w:val="bottom"/>
           </w:tcPr>
           <w:p>
-            <w:r>
-              <w:rPr>
-                <w:rFonts w:ascii="Calibri" w:hAnsi="Calibri" w:cs="Calibri"/>
+            <w:pPr>
+              <w:rPr>
+                <w:rFonts w:cs="Times New Roman"/>
+              </w:rPr>
+            </w:pPr>
+            <w:r>
+              <w:rPr>
+                <w:rFonts w:cs="Times New Roman"/>
                 <w:color w:val="000000"/>
                 <w:sz w:val="22"/>
                 <w:szCs w:val="22"/>
@@ -305,9 +642,14 @@
             <w:vAlign w:val="bottom"/>
           </w:tcPr>
           <w:p>
-            <w:r>
-              <w:rPr>
-                <w:rFonts w:ascii="Calibri" w:hAnsi="Calibri" w:cs="Calibri"/>
+            <w:pPr>
+              <w:rPr>
+                <w:rFonts w:cs="Times New Roman"/>
+              </w:rPr>
+            </w:pPr>
+            <w:r>
+              <w:rPr>
+                <w:rFonts w:cs="Times New Roman"/>
                 <w:color w:val="000000"/>
                 <w:sz w:val="22"/>
                 <w:szCs w:val="22"/>
@@ -323,7 +665,15 @@
             <w:tcW w:w="2337" w:type="dxa"/>
           </w:tcPr>
           <w:p>
-            <w:r>
+            <w:pPr>
+              <w:rPr>
+                <w:rFonts w:cs="Times New Roman"/>
+              </w:rPr>
+            </w:pPr>
+            <w:r>
+              <w:rPr>
+                <w:rFonts w:cs="Times New Roman"/>
+              </w:rPr>
               <w:t>Upper, mean</w:t>
             </w:r>
           </w:p>
@@ -334,9 +684,14 @@
             <w:vAlign w:val="bottom"/>
           </w:tcPr>
           <w:p>
-            <w:r>
-              <w:rPr>
-                <w:rFonts w:ascii="Calibri" w:hAnsi="Calibri" w:cs="Calibri"/>
+            <w:pPr>
+              <w:rPr>
+                <w:rFonts w:cs="Times New Roman"/>
+              </w:rPr>
+            </w:pPr>
+            <w:r>
+              <w:rPr>
+                <w:rFonts w:cs="Times New Roman"/>
                 <w:color w:val="000000"/>
                 <w:sz w:val="22"/>
                 <w:szCs w:val="22"/>
@@ -351,9 +706,14 @@
             <w:vAlign w:val="bottom"/>
           </w:tcPr>
           <w:p>
-            <w:r>
-              <w:rPr>
-                <w:rFonts w:ascii="Calibri" w:hAnsi="Calibri" w:cs="Calibri"/>
+            <w:pPr>
+              <w:rPr>
+                <w:rFonts w:cs="Times New Roman"/>
+              </w:rPr>
+            </w:pPr>
+            <w:r>
+              <w:rPr>
+                <w:rFonts w:cs="Times New Roman"/>
                 <w:color w:val="000000"/>
                 <w:sz w:val="22"/>
                 <w:szCs w:val="22"/>
@@ -368,9 +728,14 @@
             <w:vAlign w:val="bottom"/>
           </w:tcPr>
           <w:p>
-            <w:r>
-              <w:rPr>
-                <w:rFonts w:ascii="Calibri" w:hAnsi="Calibri" w:cs="Calibri"/>
+            <w:pPr>
+              <w:rPr>
+                <w:rFonts w:cs="Times New Roman"/>
+              </w:rPr>
+            </w:pPr>
+            <w:r>
+              <w:rPr>
+                <w:rFonts w:cs="Times New Roman"/>
                 <w:color w:val="000000"/>
                 <w:sz w:val="22"/>
                 <w:szCs w:val="22"/>
@@ -386,11 +751,22 @@
             <w:tcW w:w="2337" w:type="dxa"/>
           </w:tcPr>
           <w:p>
-            <w:r>
+            <w:pPr>
+              <w:rPr>
+                <w:rFonts w:cs="Times New Roman"/>
+              </w:rPr>
+            </w:pPr>
+            <w:r>
+              <w:rPr>
+                <w:rFonts w:cs="Times New Roman"/>
+              </w:rPr>
               <w:t xml:space="preserve">Upper, </w:t>
             </w:r>
             <w:proofErr w:type="spellStart"/>
             <w:r>
+              <w:rPr>
+                <w:rFonts w:cs="Times New Roman"/>
+              </w:rPr>
               <w:t>sd</w:t>
             </w:r>
             <w:proofErr w:type="spellEnd"/>
@@ -402,9 +778,14 @@
             <w:vAlign w:val="bottom"/>
           </w:tcPr>
           <w:p>
-            <w:r>
-              <w:rPr>
-                <w:rFonts w:ascii="Calibri" w:hAnsi="Calibri" w:cs="Calibri"/>
+            <w:pPr>
+              <w:rPr>
+                <w:rFonts w:cs="Times New Roman"/>
+              </w:rPr>
+            </w:pPr>
+            <w:r>
+              <w:rPr>
+                <w:rFonts w:cs="Times New Roman"/>
                 <w:color w:val="000000"/>
                 <w:sz w:val="22"/>
                 <w:szCs w:val="22"/>
@@ -419,9 +800,14 @@
             <w:vAlign w:val="bottom"/>
           </w:tcPr>
           <w:p>
-            <w:r>
-              <w:rPr>
-                <w:rFonts w:ascii="Calibri" w:hAnsi="Calibri" w:cs="Calibri"/>
+            <w:pPr>
+              <w:rPr>
+                <w:rFonts w:cs="Times New Roman"/>
+              </w:rPr>
+            </w:pPr>
+            <w:r>
+              <w:rPr>
+                <w:rFonts w:cs="Times New Roman"/>
                 <w:color w:val="000000"/>
                 <w:sz w:val="22"/>
                 <w:szCs w:val="22"/>
@@ -436,9 +822,14 @@
             <w:vAlign w:val="bottom"/>
           </w:tcPr>
           <w:p>
-            <w:r>
-              <w:rPr>
-                <w:rFonts w:ascii="Calibri" w:hAnsi="Calibri" w:cs="Calibri"/>
+            <w:pPr>
+              <w:rPr>
+                <w:rFonts w:cs="Times New Roman"/>
+              </w:rPr>
+            </w:pPr>
+            <w:r>
+              <w:rPr>
+                <w:rFonts w:cs="Times New Roman"/>
                 <w:color w:val="000000"/>
                 <w:sz w:val="22"/>
                 <w:szCs w:val="22"/>
@@ -449,19 +840,53 @@
         </w:tc>
       </w:tr>
     </w:tbl>
-    <w:p/>
-    <w:p/>
-    <w:p>
+    <w:p>
+      <w:pPr>
+        <w:rPr>
+          <w:rFonts w:cs="Times New Roman"/>
+        </w:rPr>
+      </w:pPr>
+    </w:p>
+    <w:p>
+      <w:pPr>
+        <w:rPr>
+          <w:rFonts w:cs="Times New Roman"/>
+        </w:rPr>
+      </w:pPr>
+    </w:p>
+    <w:p>
+      <w:pPr>
+        <w:rPr>
+          <w:rFonts w:cs="Times New Roman"/>
+        </w:rPr>
+      </w:pPr>
       <w:r>
+        <w:rPr>
+          <w:rFonts w:cs="Times New Roman"/>
+        </w:rPr>
         <w:t>Turning angle parameters:</w:t>
       </w:r>
     </w:p>
     <w:p>
+      <w:pPr>
+        <w:rPr>
+          <w:rFonts w:cs="Times New Roman"/>
+        </w:rPr>
+      </w:pPr>
       <w:r>
+        <w:rPr>
+          <w:rFonts w:cs="Times New Roman"/>
+        </w:rPr>
         <w:t>------------------------</w:t>
       </w:r>
     </w:p>
-    <w:p/>
+    <w:p>
+      <w:pPr>
+        <w:rPr>
+          <w:rFonts w:cs="Times New Roman"/>
+        </w:rPr>
+      </w:pPr>
+    </w:p>
     <w:tbl>
       <w:tblPr>
         <w:tblStyle w:val="TableGrid"/>
@@ -479,14 +904,32 @@
           <w:tcPr>
             <w:tcW w:w="2337" w:type="dxa"/>
           </w:tcPr>
-          <w:p/>
+          <w:p>
+            <w:pPr>
+              <w:rPr>
+                <w:rFonts w:cs="Times New Roman"/>
+              </w:rPr>
+            </w:pPr>
+          </w:p>
         </w:tc>
         <w:tc>
           <w:tcPr>
             <w:tcW w:w="2337" w:type="dxa"/>
           </w:tcPr>
           <w:p>
-            <w:r>
+            <w:pPr>
+              <w:rPr>
+                <w:rFonts w:cs="Times New Roman"/>
+                <w:b/>
+                <w:bCs/>
+              </w:rPr>
+            </w:pPr>
+            <w:r>
+              <w:rPr>
+                <w:rFonts w:cs="Times New Roman"/>
+                <w:b/>
+                <w:bCs/>
+              </w:rPr>
               <w:t>State 1</w:t>
             </w:r>
           </w:p>
@@ -496,7 +939,19 @@
             <w:tcW w:w="2338" w:type="dxa"/>
           </w:tcPr>
           <w:p>
-            <w:r>
+            <w:pPr>
+              <w:rPr>
+                <w:rFonts w:cs="Times New Roman"/>
+                <w:b/>
+                <w:bCs/>
+              </w:rPr>
+            </w:pPr>
+            <w:r>
+              <w:rPr>
+                <w:rFonts w:cs="Times New Roman"/>
+                <w:b/>
+                <w:bCs/>
+              </w:rPr>
               <w:t>State 2</w:t>
             </w:r>
           </w:p>
@@ -506,7 +961,19 @@
             <w:tcW w:w="2338" w:type="dxa"/>
           </w:tcPr>
           <w:p>
-            <w:r>
+            <w:pPr>
+              <w:rPr>
+                <w:rFonts w:cs="Times New Roman"/>
+                <w:b/>
+                <w:bCs/>
+              </w:rPr>
+            </w:pPr>
+            <w:r>
+              <w:rPr>
+                <w:rFonts w:cs="Times New Roman"/>
+                <w:b/>
+                <w:bCs/>
+              </w:rPr>
               <w:t>State 3</w:t>
             </w:r>
           </w:p>
@@ -518,10 +985,27 @@
             <w:tcW w:w="2337" w:type="dxa"/>
           </w:tcPr>
           <w:p>
-            <w:r>
+            <w:pPr>
+              <w:rPr>
+                <w:rFonts w:cs="Times New Roman"/>
+                <w:b/>
+                <w:bCs/>
+              </w:rPr>
+            </w:pPr>
+            <w:r>
+              <w:rPr>
+                <w:rFonts w:cs="Times New Roman"/>
+                <w:b/>
+                <w:bCs/>
+              </w:rPr>
               <w:t>Mean</w:t>
             </w:r>
             <w:r>
+              <w:rPr>
+                <w:rFonts w:cs="Times New Roman"/>
+                <w:b/>
+                <w:bCs/>
+              </w:rPr>
               <w:t xml:space="preserve"> (|radians|)</w:t>
             </w:r>
           </w:p>
@@ -531,7 +1015,15 @@
             <w:tcW w:w="2337" w:type="dxa"/>
           </w:tcPr>
           <w:p>
-            <w:r>
+            <w:pPr>
+              <w:rPr>
+                <w:rFonts w:cs="Times New Roman"/>
+              </w:rPr>
+            </w:pPr>
+            <w:r>
+              <w:rPr>
+                <w:rFonts w:cs="Times New Roman"/>
+              </w:rPr>
               <w:t>3.0870695</w:t>
             </w:r>
           </w:p>
@@ -541,7 +1033,15 @@
             <w:tcW w:w="2338" w:type="dxa"/>
           </w:tcPr>
           <w:p>
-            <w:r>
+            <w:pPr>
+              <w:rPr>
+                <w:rFonts w:cs="Times New Roman"/>
+              </w:rPr>
+            </w:pPr>
+            <w:r>
+              <w:rPr>
+                <w:rFonts w:cs="Times New Roman"/>
+              </w:rPr>
               <w:t>2.90637730</w:t>
             </w:r>
           </w:p>
@@ -551,7 +1051,15 @@
             <w:tcW w:w="2338" w:type="dxa"/>
           </w:tcPr>
           <w:p>
-            <w:r>
+            <w:pPr>
+              <w:rPr>
+                <w:rFonts w:cs="Times New Roman"/>
+              </w:rPr>
+            </w:pPr>
+            <w:r>
+              <w:rPr>
+                <w:rFonts w:cs="Times New Roman"/>
+              </w:rPr>
               <w:t>0.01462354</w:t>
             </w:r>
           </w:p>
@@ -566,8 +1074,20 @@
             <w:tcW w:w="2337" w:type="dxa"/>
           </w:tcPr>
           <w:p>
+            <w:pPr>
+              <w:rPr>
+                <w:rFonts w:cs="Times New Roman"/>
+                <w:b/>
+                <w:bCs/>
+              </w:rPr>
+            </w:pPr>
             <w:proofErr w:type="spellStart"/>
             <w:r>
+              <w:rPr>
+                <w:rFonts w:cs="Times New Roman"/>
+                <w:b/>
+                <w:bCs/>
+              </w:rPr>
               <w:t>sd</w:t>
             </w:r>
             <w:proofErr w:type="spellEnd"/>
@@ -578,7 +1098,15 @@
             <w:tcW w:w="2337" w:type="dxa"/>
           </w:tcPr>
           <w:p>
-            <w:r>
+            <w:pPr>
+              <w:rPr>
+                <w:rFonts w:cs="Times New Roman"/>
+              </w:rPr>
+            </w:pPr>
+            <w:r>
+              <w:rPr>
+                <w:rFonts w:cs="Times New Roman"/>
+              </w:rPr>
               <w:t>0.3143937</w:t>
             </w:r>
           </w:p>
@@ -588,7 +1116,15 @@
             <w:tcW w:w="2338" w:type="dxa"/>
           </w:tcPr>
           <w:p>
-            <w:r>
+            <w:pPr>
+              <w:rPr>
+                <w:rFonts w:cs="Times New Roman"/>
+              </w:rPr>
+            </w:pPr>
+            <w:r>
+              <w:rPr>
+                <w:rFonts w:cs="Times New Roman"/>
+              </w:rPr>
               <w:t>0.07002256</w:t>
             </w:r>
           </w:p>
@@ -598,7 +1134,15 @@
             <w:tcW w:w="2338" w:type="dxa"/>
           </w:tcPr>
           <w:p>
-            <w:r>
+            <w:pPr>
+              <w:rPr>
+                <w:rFonts w:cs="Times New Roman"/>
+              </w:rPr>
+            </w:pPr>
+            <w:r>
+              <w:rPr>
+                <w:rFonts w:cs="Times New Roman"/>
+              </w:rPr>
               <w:t>4.51946890</w:t>
             </w:r>
           </w:p>
@@ -610,7 +1154,15 @@
             <w:tcW w:w="2337" w:type="dxa"/>
           </w:tcPr>
           <w:p>
-            <w:r>
+            <w:pPr>
+              <w:rPr>
+                <w:rFonts w:cs="Times New Roman"/>
+              </w:rPr>
+            </w:pPr>
+            <w:r>
+              <w:rPr>
+                <w:rFonts w:cs="Times New Roman"/>
+              </w:rPr>
               <w:t>Lower, mean</w:t>
             </w:r>
           </w:p>
@@ -621,9 +1173,14 @@
             <w:vAlign w:val="bottom"/>
           </w:tcPr>
           <w:p>
-            <w:r>
-              <w:rPr>
-                <w:rFonts w:ascii="Calibri" w:hAnsi="Calibri" w:cs="Calibri"/>
+            <w:pPr>
+              <w:rPr>
+                <w:rFonts w:cs="Times New Roman"/>
+              </w:rPr>
+            </w:pPr>
+            <w:r>
+              <w:rPr>
+                <w:rFonts w:cs="Times New Roman"/>
                 <w:color w:val="000000"/>
                 <w:sz w:val="22"/>
                 <w:szCs w:val="22"/>
@@ -638,9 +1195,14 @@
             <w:vAlign w:val="bottom"/>
           </w:tcPr>
           <w:p>
-            <w:r>
-              <w:rPr>
-                <w:rFonts w:ascii="Calibri" w:hAnsi="Calibri" w:cs="Calibri"/>
+            <w:pPr>
+              <w:rPr>
+                <w:rFonts w:cs="Times New Roman"/>
+              </w:rPr>
+            </w:pPr>
+            <w:r>
+              <w:rPr>
+                <w:rFonts w:cs="Times New Roman"/>
                 <w:color w:val="000000"/>
                 <w:sz w:val="22"/>
                 <w:szCs w:val="22"/>
@@ -655,9 +1217,14 @@
             <w:vAlign w:val="bottom"/>
           </w:tcPr>
           <w:p>
-            <w:r>
-              <w:rPr>
-                <w:rFonts w:ascii="Calibri" w:hAnsi="Calibri" w:cs="Calibri"/>
+            <w:pPr>
+              <w:rPr>
+                <w:rFonts w:cs="Times New Roman"/>
+              </w:rPr>
+            </w:pPr>
+            <w:r>
+              <w:rPr>
+                <w:rFonts w:cs="Times New Roman"/>
                 <w:color w:val="000000"/>
                 <w:sz w:val="22"/>
                 <w:szCs w:val="22"/>
@@ -673,11 +1240,22 @@
             <w:tcW w:w="2337" w:type="dxa"/>
           </w:tcPr>
           <w:p>
-            <w:r>
+            <w:pPr>
+              <w:rPr>
+                <w:rFonts w:cs="Times New Roman"/>
+              </w:rPr>
+            </w:pPr>
+            <w:r>
+              <w:rPr>
+                <w:rFonts w:cs="Times New Roman"/>
+              </w:rPr>
               <w:t xml:space="preserve">Lower, </w:t>
             </w:r>
             <w:proofErr w:type="spellStart"/>
             <w:r>
+              <w:rPr>
+                <w:rFonts w:cs="Times New Roman"/>
+              </w:rPr>
               <w:t>sd</w:t>
             </w:r>
             <w:proofErr w:type="spellEnd"/>
@@ -689,9 +1267,14 @@
             <w:vAlign w:val="bottom"/>
           </w:tcPr>
           <w:p>
-            <w:r>
-              <w:rPr>
-                <w:rFonts w:ascii="Calibri" w:hAnsi="Calibri" w:cs="Calibri"/>
+            <w:pPr>
+              <w:rPr>
+                <w:rFonts w:cs="Times New Roman"/>
+              </w:rPr>
+            </w:pPr>
+            <w:r>
+              <w:rPr>
+                <w:rFonts w:cs="Times New Roman"/>
                 <w:color w:val="000000"/>
                 <w:sz w:val="22"/>
                 <w:szCs w:val="22"/>
@@ -706,9 +1289,14 @@
             <w:vAlign w:val="bottom"/>
           </w:tcPr>
           <w:p>
-            <w:r>
-              <w:rPr>
-                <w:rFonts w:ascii="Calibri" w:hAnsi="Calibri" w:cs="Calibri"/>
+            <w:pPr>
+              <w:rPr>
+                <w:rFonts w:cs="Times New Roman"/>
+              </w:rPr>
+            </w:pPr>
+            <w:r>
+              <w:rPr>
+                <w:rFonts w:cs="Times New Roman"/>
                 <w:color w:val="000000"/>
                 <w:sz w:val="22"/>
                 <w:szCs w:val="22"/>
@@ -723,9 +1311,14 @@
             <w:vAlign w:val="bottom"/>
           </w:tcPr>
           <w:p>
-            <w:r>
-              <w:rPr>
-                <w:rFonts w:ascii="Calibri" w:hAnsi="Calibri" w:cs="Calibri"/>
+            <w:pPr>
+              <w:rPr>
+                <w:rFonts w:cs="Times New Roman"/>
+              </w:rPr>
+            </w:pPr>
+            <w:r>
+              <w:rPr>
+                <w:rFonts w:cs="Times New Roman"/>
                 <w:color w:val="000000"/>
                 <w:sz w:val="22"/>
                 <w:szCs w:val="22"/>
@@ -741,7 +1334,15 @@
             <w:tcW w:w="2337" w:type="dxa"/>
           </w:tcPr>
           <w:p>
-            <w:r>
+            <w:pPr>
+              <w:rPr>
+                <w:rFonts w:cs="Times New Roman"/>
+              </w:rPr>
+            </w:pPr>
+            <w:r>
+              <w:rPr>
+                <w:rFonts w:cs="Times New Roman"/>
+              </w:rPr>
               <w:t>Upper, mean</w:t>
             </w:r>
           </w:p>
@@ -752,9 +1353,14 @@
             <w:vAlign w:val="bottom"/>
           </w:tcPr>
           <w:p>
-            <w:r>
-              <w:rPr>
-                <w:rFonts w:ascii="Calibri" w:hAnsi="Calibri" w:cs="Calibri"/>
+            <w:pPr>
+              <w:rPr>
+                <w:rFonts w:cs="Times New Roman"/>
+              </w:rPr>
+            </w:pPr>
+            <w:r>
+              <w:rPr>
+                <w:rFonts w:cs="Times New Roman"/>
                 <w:color w:val="000000"/>
                 <w:sz w:val="22"/>
                 <w:szCs w:val="22"/>
@@ -769,9 +1375,14 @@
             <w:vAlign w:val="bottom"/>
           </w:tcPr>
           <w:p>
-            <w:r>
-              <w:rPr>
-                <w:rFonts w:ascii="Calibri" w:hAnsi="Calibri" w:cs="Calibri"/>
+            <w:pPr>
+              <w:rPr>
+                <w:rFonts w:cs="Times New Roman"/>
+              </w:rPr>
+            </w:pPr>
+            <w:r>
+              <w:rPr>
+                <w:rFonts w:cs="Times New Roman"/>
                 <w:color w:val="000000"/>
                 <w:sz w:val="22"/>
                 <w:szCs w:val="22"/>
@@ -786,9 +1397,14 @@
             <w:vAlign w:val="bottom"/>
           </w:tcPr>
           <w:p>
-            <w:r>
-              <w:rPr>
-                <w:rFonts w:ascii="Calibri" w:hAnsi="Calibri" w:cs="Calibri"/>
+            <w:pPr>
+              <w:rPr>
+                <w:rFonts w:cs="Times New Roman"/>
+              </w:rPr>
+            </w:pPr>
+            <w:r>
+              <w:rPr>
+                <w:rFonts w:cs="Times New Roman"/>
                 <w:color w:val="000000"/>
                 <w:sz w:val="22"/>
                 <w:szCs w:val="22"/>
@@ -804,11 +1420,22 @@
             <w:tcW w:w="2337" w:type="dxa"/>
           </w:tcPr>
           <w:p>
-            <w:r>
+            <w:pPr>
+              <w:rPr>
+                <w:rFonts w:cs="Times New Roman"/>
+              </w:rPr>
+            </w:pPr>
+            <w:r>
+              <w:rPr>
+                <w:rFonts w:cs="Times New Roman"/>
+              </w:rPr>
               <w:t xml:space="preserve">Upper, </w:t>
             </w:r>
             <w:proofErr w:type="spellStart"/>
             <w:r>
+              <w:rPr>
+                <w:rFonts w:cs="Times New Roman"/>
+              </w:rPr>
               <w:t>sd</w:t>
             </w:r>
             <w:proofErr w:type="spellEnd"/>
@@ -820,9 +1447,14 @@
             <w:vAlign w:val="bottom"/>
           </w:tcPr>
           <w:p>
-            <w:r>
-              <w:rPr>
-                <w:rFonts w:ascii="Calibri" w:hAnsi="Calibri" w:cs="Calibri"/>
+            <w:pPr>
+              <w:rPr>
+                <w:rFonts w:cs="Times New Roman"/>
+              </w:rPr>
+            </w:pPr>
+            <w:r>
+              <w:rPr>
+                <w:rFonts w:cs="Times New Roman"/>
                 <w:color w:val="000000"/>
                 <w:sz w:val="22"/>
                 <w:szCs w:val="22"/>
@@ -837,9 +1469,14 @@
             <w:vAlign w:val="bottom"/>
           </w:tcPr>
           <w:p>
-            <w:r>
-              <w:rPr>
-                <w:rFonts w:ascii="Calibri" w:hAnsi="Calibri" w:cs="Calibri"/>
+            <w:pPr>
+              <w:rPr>
+                <w:rFonts w:cs="Times New Roman"/>
+              </w:rPr>
+            </w:pPr>
+            <w:r>
+              <w:rPr>
+                <w:rFonts w:cs="Times New Roman"/>
                 <w:color w:val="000000"/>
                 <w:sz w:val="22"/>
                 <w:szCs w:val="22"/>
@@ -854,9 +1491,14 @@
             <w:vAlign w:val="bottom"/>
           </w:tcPr>
           <w:p>
-            <w:r>
-              <w:rPr>
-                <w:rFonts w:ascii="Calibri" w:hAnsi="Calibri" w:cs="Calibri"/>
+            <w:pPr>
+              <w:rPr>
+                <w:rFonts w:cs="Times New Roman"/>
+              </w:rPr>
+            </w:pPr>
+            <w:r>
+              <w:rPr>
+                <w:rFonts w:cs="Times New Roman"/>
                 <w:color w:val="000000"/>
                 <w:sz w:val="22"/>
                 <w:szCs w:val="22"/>
@@ -867,29 +1509,77 @@
         </w:tc>
       </w:tr>
     </w:tbl>
-    <w:p/>
-    <w:p/>
-    <w:p/>
-    <w:p>
+    <w:p>
+      <w:pPr>
+        <w:rPr>
+          <w:rFonts w:cs="Times New Roman"/>
+        </w:rPr>
+      </w:pPr>
+    </w:p>
+    <w:p>
+      <w:pPr>
+        <w:rPr>
+          <w:rFonts w:cs="Times New Roman"/>
+        </w:rPr>
+      </w:pPr>
+    </w:p>
+    <w:p>
+      <w:pPr>
+        <w:rPr>
+          <w:rFonts w:cs="Times New Roman"/>
+        </w:rPr>
+      </w:pPr>
+    </w:p>
+    <w:p>
+      <w:pPr>
+        <w:rPr>
+          <w:rFonts w:cs="Times New Roman"/>
+        </w:rPr>
+      </w:pPr>
       <w:r>
+        <w:rPr>
+          <w:rFonts w:cs="Times New Roman"/>
+        </w:rPr>
         <w:t xml:space="preserve">Regression </w:t>
       </w:r>
       <w:proofErr w:type="spellStart"/>
       <w:r>
+        <w:rPr>
+          <w:rFonts w:cs="Times New Roman"/>
+        </w:rPr>
         <w:t>coeffs</w:t>
       </w:r>
       <w:proofErr w:type="spellEnd"/>
       <w:r>
+        <w:rPr>
+          <w:rFonts w:cs="Times New Roman"/>
+        </w:rPr>
         <w:t xml:space="preserve"> for the transition probabilities:</w:t>
       </w:r>
     </w:p>
     <w:p>
+      <w:pPr>
+        <w:rPr>
+          <w:rFonts w:cs="Times New Roman"/>
+        </w:rPr>
+      </w:pPr>
       <w:r>
+        <w:rPr>
+          <w:rFonts w:cs="Times New Roman"/>
+        </w:rPr>
         <w:t>--------------------------------------------------</w:t>
       </w:r>
     </w:p>
     <w:p>
+      <w:pPr>
+        <w:rPr>
+          <w:rFonts w:cs="Times New Roman"/>
+        </w:rPr>
+      </w:pPr>
       <w:r>
+        <w:rPr>
+          <w:rFonts w:cs="Times New Roman"/>
+        </w:rPr>
         <w:t xml:space="preserve">            </w:t>
       </w:r>
     </w:p>
@@ -911,7 +1601,15 @@
             <w:tcW w:w="2478" w:type="dxa"/>
           </w:tcPr>
           <w:p>
-            <w:r>
+            <w:pPr>
+              <w:rPr>
+                <w:rFonts w:cs="Times New Roman"/>
+              </w:rPr>
+            </w:pPr>
+            <w:r>
+              <w:rPr>
+                <w:rFonts w:cs="Times New Roman"/>
+              </w:rPr>
               <w:t>State change</w:t>
             </w:r>
           </w:p>
@@ -921,15 +1619,29 @@
             <w:tcW w:w="2702" w:type="dxa"/>
           </w:tcPr>
           <w:p>
-            <w:r>
+            <w:pPr>
+              <w:rPr>
+                <w:rFonts w:cs="Times New Roman"/>
+              </w:rPr>
+            </w:pPr>
+            <w:r>
+              <w:rPr>
+                <w:rFonts w:cs="Times New Roman"/>
+              </w:rPr>
               <w:t xml:space="preserve">Regression </w:t>
             </w:r>
             <w:proofErr w:type="spellStart"/>
             <w:r>
+              <w:rPr>
+                <w:rFonts w:cs="Times New Roman"/>
+              </w:rPr>
               <w:t>coeffs</w:t>
             </w:r>
             <w:proofErr w:type="spellEnd"/>
             <w:r>
+              <w:rPr>
+                <w:rFonts w:cs="Times New Roman"/>
+              </w:rPr>
               <w:t xml:space="preserve"> for the transition prob</w:t>
             </w:r>
           </w:p>
@@ -939,8 +1651,16 @@
             <w:tcW w:w="2085" w:type="dxa"/>
           </w:tcPr>
           <w:p>
+            <w:pPr>
+              <w:rPr>
+                <w:rFonts w:cs="Times New Roman"/>
+              </w:rPr>
+            </w:pPr>
             <w:proofErr w:type="spellStart"/>
             <w:r>
+              <w:rPr>
+                <w:rFonts w:cs="Times New Roman"/>
+              </w:rPr>
               <w:t>Beta$lower</w:t>
             </w:r>
             <w:proofErr w:type="spellEnd"/>
@@ -951,8 +1671,16 @@
             <w:tcW w:w="2085" w:type="dxa"/>
           </w:tcPr>
           <w:p>
+            <w:pPr>
+              <w:rPr>
+                <w:rFonts w:cs="Times New Roman"/>
+              </w:rPr>
+            </w:pPr>
             <w:proofErr w:type="spellStart"/>
             <w:r>
+              <w:rPr>
+                <w:rFonts w:cs="Times New Roman"/>
+              </w:rPr>
               <w:t>Beta$upper</w:t>
             </w:r>
             <w:proofErr w:type="spellEnd"/>
@@ -965,7 +1693,15 @@
             <w:tcW w:w="2478" w:type="dxa"/>
           </w:tcPr>
           <w:p>
-            <w:r>
+            <w:pPr>
+              <w:rPr>
+                <w:rFonts w:cs="Times New Roman"/>
+              </w:rPr>
+            </w:pPr>
+            <w:r>
+              <w:rPr>
+                <w:rFonts w:cs="Times New Roman"/>
+              </w:rPr>
               <w:t>1 – 2</w:t>
             </w:r>
           </w:p>
@@ -975,7 +1711,15 @@
             <w:tcW w:w="2702" w:type="dxa"/>
           </w:tcPr>
           <w:p>
-            <w:r>
+            <w:pPr>
+              <w:rPr>
+                <w:rFonts w:cs="Times New Roman"/>
+              </w:rPr>
+            </w:pPr>
+            <w:r>
+              <w:rPr>
+                <w:rFonts w:cs="Times New Roman"/>
+              </w:rPr>
               <w:t>-1.534995</w:t>
             </w:r>
           </w:p>
@@ -986,9 +1730,14 @@
             <w:vAlign w:val="bottom"/>
           </w:tcPr>
           <w:p>
-            <w:r>
-              <w:rPr>
-                <w:rFonts w:ascii="Calibri" w:hAnsi="Calibri" w:cs="Calibri"/>
+            <w:pPr>
+              <w:rPr>
+                <w:rFonts w:cs="Times New Roman"/>
+              </w:rPr>
+            </w:pPr>
+            <w:r>
+              <w:rPr>
+                <w:rFonts w:cs="Times New Roman"/>
                 <w:color w:val="000000"/>
                 <w:sz w:val="22"/>
                 <w:szCs w:val="22"/>
@@ -1003,9 +1752,14 @@
             <w:vAlign w:val="bottom"/>
           </w:tcPr>
           <w:p>
-            <w:r>
-              <w:rPr>
-                <w:rFonts w:ascii="Calibri" w:hAnsi="Calibri" w:cs="Calibri"/>
+            <w:pPr>
+              <w:rPr>
+                <w:rFonts w:cs="Times New Roman"/>
+              </w:rPr>
+            </w:pPr>
+            <w:r>
+              <w:rPr>
+                <w:rFonts w:cs="Times New Roman"/>
                 <w:color w:val="000000"/>
                 <w:sz w:val="22"/>
                 <w:szCs w:val="22"/>
@@ -1021,7 +1775,15 @@
             <w:tcW w:w="2478" w:type="dxa"/>
           </w:tcPr>
           <w:p>
-            <w:r>
+            <w:pPr>
+              <w:rPr>
+                <w:rFonts w:cs="Times New Roman"/>
+              </w:rPr>
+            </w:pPr>
+            <w:r>
+              <w:rPr>
+                <w:rFonts w:cs="Times New Roman"/>
+              </w:rPr>
               <w:t>1 – 3</w:t>
             </w:r>
           </w:p>
@@ -1031,7 +1793,15 @@
             <w:tcW w:w="2702" w:type="dxa"/>
           </w:tcPr>
           <w:p>
-            <w:r>
+            <w:pPr>
+              <w:rPr>
+                <w:rFonts w:cs="Times New Roman"/>
+              </w:rPr>
+            </w:pPr>
+            <w:r>
+              <w:rPr>
+                <w:rFonts w:cs="Times New Roman"/>
+              </w:rPr>
               <w:t>-8.282193</w:t>
             </w:r>
           </w:p>
@@ -1042,9 +1812,14 @@
             <w:vAlign w:val="bottom"/>
           </w:tcPr>
           <w:p>
-            <w:r>
-              <w:rPr>
-                <w:rFonts w:ascii="Calibri" w:hAnsi="Calibri" w:cs="Calibri"/>
+            <w:pPr>
+              <w:rPr>
+                <w:rFonts w:cs="Times New Roman"/>
+              </w:rPr>
+            </w:pPr>
+            <w:r>
+              <w:rPr>
+                <w:rFonts w:cs="Times New Roman"/>
                 <w:color w:val="000000"/>
                 <w:sz w:val="22"/>
                 <w:szCs w:val="22"/>
@@ -1059,9 +1834,14 @@
             <w:vAlign w:val="bottom"/>
           </w:tcPr>
           <w:p>
-            <w:r>
-              <w:rPr>
-                <w:rFonts w:ascii="Calibri" w:hAnsi="Calibri" w:cs="Calibri"/>
+            <w:pPr>
+              <w:rPr>
+                <w:rFonts w:cs="Times New Roman"/>
+              </w:rPr>
+            </w:pPr>
+            <w:r>
+              <w:rPr>
+                <w:rFonts w:cs="Times New Roman"/>
                 <w:color w:val="000000"/>
                 <w:sz w:val="22"/>
                 <w:szCs w:val="22"/>
@@ -1077,7 +1857,15 @@
             <w:tcW w:w="2478" w:type="dxa"/>
           </w:tcPr>
           <w:p>
-            <w:r>
+            <w:pPr>
+              <w:rPr>
+                <w:rFonts w:cs="Times New Roman"/>
+              </w:rPr>
+            </w:pPr>
+            <w:r>
+              <w:rPr>
+                <w:rFonts w:cs="Times New Roman"/>
+              </w:rPr>
               <w:t>2 – 1</w:t>
             </w:r>
           </w:p>
@@ -1087,7 +1875,15 @@
             <w:tcW w:w="2702" w:type="dxa"/>
           </w:tcPr>
           <w:p>
-            <w:r>
+            <w:pPr>
+              <w:rPr>
+                <w:rFonts w:cs="Times New Roman"/>
+              </w:rPr>
+            </w:pPr>
+            <w:r>
+              <w:rPr>
+                <w:rFonts w:cs="Times New Roman"/>
+              </w:rPr>
               <w:t>-0.4210039</w:t>
             </w:r>
           </w:p>
@@ -1098,9 +1894,14 @@
             <w:vAlign w:val="bottom"/>
           </w:tcPr>
           <w:p>
-            <w:r>
-              <w:rPr>
-                <w:rFonts w:ascii="Calibri" w:hAnsi="Calibri" w:cs="Calibri"/>
+            <w:pPr>
+              <w:rPr>
+                <w:rFonts w:cs="Times New Roman"/>
+              </w:rPr>
+            </w:pPr>
+            <w:r>
+              <w:rPr>
+                <w:rFonts w:cs="Times New Roman"/>
                 <w:color w:val="000000"/>
                 <w:sz w:val="22"/>
                 <w:szCs w:val="22"/>
@@ -1115,9 +1916,14 @@
             <w:vAlign w:val="bottom"/>
           </w:tcPr>
           <w:p>
-            <w:r>
-              <w:rPr>
-                <w:rFonts w:ascii="Calibri" w:hAnsi="Calibri" w:cs="Calibri"/>
+            <w:pPr>
+              <w:rPr>
+                <w:rFonts w:cs="Times New Roman"/>
+              </w:rPr>
+            </w:pPr>
+            <w:r>
+              <w:rPr>
+                <w:rFonts w:cs="Times New Roman"/>
                 <w:color w:val="000000"/>
                 <w:sz w:val="22"/>
                 <w:szCs w:val="22"/>
@@ -1133,7 +1939,15 @@
             <w:tcW w:w="2478" w:type="dxa"/>
           </w:tcPr>
           <w:p>
-            <w:r>
+            <w:pPr>
+              <w:rPr>
+                <w:rFonts w:cs="Times New Roman"/>
+              </w:rPr>
+            </w:pPr>
+            <w:r>
+              <w:rPr>
+                <w:rFonts w:cs="Times New Roman"/>
+              </w:rPr>
               <w:t>2 – 3</w:t>
             </w:r>
           </w:p>
@@ -1143,7 +1957,15 @@
             <w:tcW w:w="2702" w:type="dxa"/>
           </w:tcPr>
           <w:p>
-            <w:r>
+            <w:pPr>
+              <w:rPr>
+                <w:rFonts w:cs="Times New Roman"/>
+              </w:rPr>
+            </w:pPr>
+            <w:r>
+              <w:rPr>
+                <w:rFonts w:cs="Times New Roman"/>
+              </w:rPr>
               <w:t>-4.97759</w:t>
             </w:r>
           </w:p>
@@ -1154,9 +1976,14 @@
             <w:vAlign w:val="bottom"/>
           </w:tcPr>
           <w:p>
-            <w:r>
-              <w:rPr>
-                <w:rFonts w:ascii="Calibri" w:hAnsi="Calibri" w:cs="Calibri"/>
+            <w:pPr>
+              <w:rPr>
+                <w:rFonts w:cs="Times New Roman"/>
+              </w:rPr>
+            </w:pPr>
+            <w:r>
+              <w:rPr>
+                <w:rFonts w:cs="Times New Roman"/>
                 <w:color w:val="000000"/>
                 <w:sz w:val="22"/>
                 <w:szCs w:val="22"/>
@@ -1171,9 +1998,14 @@
             <w:vAlign w:val="bottom"/>
           </w:tcPr>
           <w:p>
-            <w:r>
-              <w:rPr>
-                <w:rFonts w:ascii="Calibri" w:hAnsi="Calibri" w:cs="Calibri"/>
+            <w:pPr>
+              <w:rPr>
+                <w:rFonts w:cs="Times New Roman"/>
+              </w:rPr>
+            </w:pPr>
+            <w:r>
+              <w:rPr>
+                <w:rFonts w:cs="Times New Roman"/>
                 <w:color w:val="000000"/>
                 <w:sz w:val="22"/>
                 <w:szCs w:val="22"/>
@@ -1189,7 +2021,15 @@
             <w:tcW w:w="2478" w:type="dxa"/>
           </w:tcPr>
           <w:p>
-            <w:r>
+            <w:pPr>
+              <w:rPr>
+                <w:rFonts w:cs="Times New Roman"/>
+              </w:rPr>
+            </w:pPr>
+            <w:r>
+              <w:rPr>
+                <w:rFonts w:cs="Times New Roman"/>
+              </w:rPr>
               <w:t>3 – 1</w:t>
             </w:r>
           </w:p>
@@ -1199,7 +2039,15 @@
             <w:tcW w:w="2702" w:type="dxa"/>
           </w:tcPr>
           <w:p>
-            <w:r>
+            <w:pPr>
+              <w:rPr>
+                <w:rFonts w:cs="Times New Roman"/>
+              </w:rPr>
+            </w:pPr>
+            <w:r>
+              <w:rPr>
+                <w:rFonts w:cs="Times New Roman"/>
+              </w:rPr>
               <w:t>-4.037115</w:t>
             </w:r>
           </w:p>
@@ -1210,9 +2058,14 @@
             <w:vAlign w:val="bottom"/>
           </w:tcPr>
           <w:p>
-            <w:r>
-              <w:rPr>
-                <w:rFonts w:ascii="Calibri" w:hAnsi="Calibri" w:cs="Calibri"/>
+            <w:pPr>
+              <w:rPr>
+                <w:rFonts w:cs="Times New Roman"/>
+              </w:rPr>
+            </w:pPr>
+            <w:r>
+              <w:rPr>
+                <w:rFonts w:cs="Times New Roman"/>
                 <w:color w:val="000000"/>
                 <w:sz w:val="22"/>
                 <w:szCs w:val="22"/>
@@ -1227,9 +2080,14 @@
             <w:vAlign w:val="bottom"/>
           </w:tcPr>
           <w:p>
-            <w:r>
-              <w:rPr>
-                <w:rFonts w:ascii="Calibri" w:hAnsi="Calibri" w:cs="Calibri"/>
+            <w:pPr>
+              <w:rPr>
+                <w:rFonts w:cs="Times New Roman"/>
+              </w:rPr>
+            </w:pPr>
+            <w:r>
+              <w:rPr>
+                <w:rFonts w:cs="Times New Roman"/>
                 <w:color w:val="000000"/>
                 <w:sz w:val="22"/>
                 <w:szCs w:val="22"/>
@@ -1245,7 +2103,16 @@
             <w:tcW w:w="2478" w:type="dxa"/>
           </w:tcPr>
           <w:p>
-            <w:r>
+            <w:pPr>
+              <w:rPr>
+                <w:rFonts w:cs="Times New Roman"/>
+              </w:rPr>
+            </w:pPr>
+            <w:r>
+              <w:rPr>
+                <w:rFonts w:cs="Times New Roman"/>
+              </w:rPr>
+              <w:lastRenderedPageBreak/>
               <w:t>3 – 2</w:t>
             </w:r>
           </w:p>
@@ -1255,7 +2122,15 @@
             <w:tcW w:w="2702" w:type="dxa"/>
           </w:tcPr>
           <w:p>
-            <w:r>
+            <w:pPr>
+              <w:rPr>
+                <w:rFonts w:cs="Times New Roman"/>
+              </w:rPr>
+            </w:pPr>
+            <w:r>
+              <w:rPr>
+                <w:rFonts w:cs="Times New Roman"/>
+              </w:rPr>
               <w:t>-2.16808</w:t>
             </w:r>
           </w:p>
@@ -1266,9 +2141,14 @@
             <w:vAlign w:val="bottom"/>
           </w:tcPr>
           <w:p>
-            <w:r>
-              <w:rPr>
-                <w:rFonts w:ascii="Calibri" w:hAnsi="Calibri" w:cs="Calibri"/>
+            <w:pPr>
+              <w:rPr>
+                <w:rFonts w:cs="Times New Roman"/>
+              </w:rPr>
+            </w:pPr>
+            <w:r>
+              <w:rPr>
+                <w:rFonts w:cs="Times New Roman"/>
                 <w:color w:val="000000"/>
                 <w:sz w:val="22"/>
                 <w:szCs w:val="22"/>
@@ -1283,9 +2163,14 @@
             <w:vAlign w:val="bottom"/>
           </w:tcPr>
           <w:p>
-            <w:r>
-              <w:rPr>
-                <w:rFonts w:ascii="Calibri" w:hAnsi="Calibri" w:cs="Calibri"/>
+            <w:pPr>
+              <w:rPr>
+                <w:rFonts w:cs="Times New Roman"/>
+              </w:rPr>
+            </w:pPr>
+            <w:r>
+              <w:rPr>
+                <w:rFonts w:cs="Times New Roman"/>
                 <w:color w:val="000000"/>
                 <w:sz w:val="22"/>
                 <w:szCs w:val="22"/>
@@ -1296,19 +2181,53 @@
         </w:tc>
       </w:tr>
     </w:tbl>
-    <w:p/>
-    <w:p/>
-    <w:p>
+    <w:p>
+      <w:pPr>
+        <w:rPr>
+          <w:rFonts w:cs="Times New Roman"/>
+        </w:rPr>
+      </w:pPr>
+    </w:p>
+    <w:p>
+      <w:pPr>
+        <w:rPr>
+          <w:rFonts w:cs="Times New Roman"/>
+        </w:rPr>
+      </w:pPr>
+    </w:p>
+    <w:p>
+      <w:pPr>
+        <w:rPr>
+          <w:rFonts w:cs="Times New Roman"/>
+        </w:rPr>
+      </w:pPr>
       <w:r>
+        <w:rPr>
+          <w:rFonts w:cs="Times New Roman"/>
+        </w:rPr>
         <w:t>Transition probability matrix:</w:t>
       </w:r>
     </w:p>
     <w:p>
+      <w:pPr>
+        <w:rPr>
+          <w:rFonts w:cs="Times New Roman"/>
+        </w:rPr>
+      </w:pPr>
       <w:r>
+        <w:rPr>
+          <w:rFonts w:cs="Times New Roman"/>
+        </w:rPr>
         <w:t>-----------------------------</w:t>
       </w:r>
     </w:p>
-    <w:p/>
+    <w:p>
+      <w:pPr>
+        <w:rPr>
+          <w:rFonts w:cs="Times New Roman"/>
+        </w:rPr>
+      </w:pPr>
+    </w:p>
     <w:tbl>
       <w:tblPr>
         <w:tblStyle w:val="TableGrid"/>
@@ -1327,7 +2246,15 @@
             <w:tcW w:w="2337" w:type="dxa"/>
           </w:tcPr>
           <w:p>
-            <w:r>
+            <w:pPr>
+              <w:rPr>
+                <w:rFonts w:cs="Times New Roman"/>
+              </w:rPr>
+            </w:pPr>
+            <w:r>
+              <w:rPr>
+                <w:rFonts w:cs="Times New Roman"/>
+              </w:rPr>
               <w:t>Transition probabilities</w:t>
             </w:r>
           </w:p>
@@ -1337,7 +2264,15 @@
             <w:tcW w:w="2337" w:type="dxa"/>
           </w:tcPr>
           <w:p>
-            <w:r>
+            <w:pPr>
+              <w:rPr>
+                <w:rFonts w:cs="Times New Roman"/>
+              </w:rPr>
+            </w:pPr>
+            <w:r>
+              <w:rPr>
+                <w:rFonts w:cs="Times New Roman"/>
+              </w:rPr>
               <w:t>1</w:t>
             </w:r>
           </w:p>
@@ -1347,7 +2282,15 @@
             <w:tcW w:w="2338" w:type="dxa"/>
           </w:tcPr>
           <w:p>
-            <w:r>
+            <w:pPr>
+              <w:rPr>
+                <w:rFonts w:cs="Times New Roman"/>
+              </w:rPr>
+            </w:pPr>
+            <w:r>
+              <w:rPr>
+                <w:rFonts w:cs="Times New Roman"/>
+              </w:rPr>
               <w:t>2</w:t>
             </w:r>
           </w:p>
@@ -1357,7 +2300,15 @@
             <w:tcW w:w="2338" w:type="dxa"/>
           </w:tcPr>
           <w:p>
-            <w:r>
+            <w:pPr>
+              <w:rPr>
+                <w:rFonts w:cs="Times New Roman"/>
+              </w:rPr>
+            </w:pPr>
+            <w:r>
+              <w:rPr>
+                <w:rFonts w:cs="Times New Roman"/>
+              </w:rPr>
               <w:t>3</w:t>
             </w:r>
           </w:p>
@@ -1369,7 +2320,15 @@
             <w:tcW w:w="2337" w:type="dxa"/>
           </w:tcPr>
           <w:p>
-            <w:r>
+            <w:pPr>
+              <w:rPr>
+                <w:rFonts w:cs="Times New Roman"/>
+              </w:rPr>
+            </w:pPr>
+            <w:r>
+              <w:rPr>
+                <w:rFonts w:cs="Times New Roman"/>
+              </w:rPr>
               <w:t>1</w:t>
             </w:r>
           </w:p>
@@ -1438,7 +2397,15 @@
             <w:tcW w:w="2337" w:type="dxa"/>
           </w:tcPr>
           <w:p>
-            <w:r>
+            <w:pPr>
+              <w:rPr>
+                <w:rFonts w:cs="Times New Roman"/>
+              </w:rPr>
+            </w:pPr>
+            <w:r>
+              <w:rPr>
+                <w:rFonts w:cs="Times New Roman"/>
+              </w:rPr>
               <w:t>2</w:t>
             </w:r>
           </w:p>
@@ -1507,7 +2474,15 @@
             <w:tcW w:w="2337" w:type="dxa"/>
           </w:tcPr>
           <w:p>
-            <w:r>
+            <w:pPr>
+              <w:rPr>
+                <w:rFonts w:cs="Times New Roman"/>
+              </w:rPr>
+            </w:pPr>
+            <w:r>
+              <w:rPr>
+                <w:rFonts w:cs="Times New Roman"/>
+              </w:rPr>
               <w:t>3</w:t>
             </w:r>
           </w:p>
@@ -1571,20 +2546,60 @@
         </w:tc>
       </w:tr>
     </w:tbl>
-    <w:p/>
-    <w:p/>
-    <w:p/>
-    <w:p>
+    <w:p>
+      <w:pPr>
+        <w:rPr>
+          <w:rFonts w:cs="Times New Roman"/>
+        </w:rPr>
+      </w:pPr>
+    </w:p>
+    <w:p>
+      <w:pPr>
+        <w:rPr>
+          <w:rFonts w:cs="Times New Roman"/>
+        </w:rPr>
+      </w:pPr>
+    </w:p>
+    <w:p>
+      <w:pPr>
+        <w:rPr>
+          <w:rFonts w:cs="Times New Roman"/>
+        </w:rPr>
+      </w:pPr>
+    </w:p>
+    <w:p>
+      <w:pPr>
+        <w:rPr>
+          <w:rFonts w:cs="Times New Roman"/>
+        </w:rPr>
+      </w:pPr>
       <w:r>
+        <w:rPr>
+          <w:rFonts w:cs="Times New Roman"/>
+        </w:rPr>
         <w:t>Initial distribution:</w:t>
       </w:r>
     </w:p>
     <w:p>
+      <w:pPr>
+        <w:rPr>
+          <w:rFonts w:cs="Times New Roman"/>
+        </w:rPr>
+      </w:pPr>
       <w:r>
+        <w:rPr>
+          <w:rFonts w:cs="Times New Roman"/>
+        </w:rPr>
         <w:t>--------------------</w:t>
       </w:r>
     </w:p>
-    <w:p/>
+    <w:p>
+      <w:pPr>
+        <w:rPr>
+          <w:rFonts w:cs="Times New Roman"/>
+        </w:rPr>
+      </w:pPr>
+    </w:p>
     <w:tbl>
       <w:tblPr>
         <w:tblStyle w:val="TableGrid"/>
@@ -1603,7 +2618,15 @@
             <w:tcW w:w="2337" w:type="dxa"/>
           </w:tcPr>
           <w:p>
-            <w:r>
+            <w:pPr>
+              <w:rPr>
+                <w:rFonts w:cs="Times New Roman"/>
+              </w:rPr>
+            </w:pPr>
+            <w:r>
+              <w:rPr>
+                <w:rFonts w:cs="Times New Roman"/>
+              </w:rPr>
               <w:t>Initial distribution</w:t>
             </w:r>
           </w:p>
@@ -1613,7 +2636,15 @@
             <w:tcW w:w="2337" w:type="dxa"/>
           </w:tcPr>
           <w:p>
-            <w:r>
+            <w:pPr>
+              <w:rPr>
+                <w:rFonts w:cs="Times New Roman"/>
+              </w:rPr>
+            </w:pPr>
+            <w:r>
+              <w:rPr>
+                <w:rFonts w:cs="Times New Roman"/>
+              </w:rPr>
               <w:t>0.2162216</w:t>
             </w:r>
           </w:p>
@@ -1623,7 +2654,15 @@
             <w:tcW w:w="2338" w:type="dxa"/>
           </w:tcPr>
           <w:p>
-            <w:r>
+            <w:pPr>
+              <w:rPr>
+                <w:rFonts w:cs="Times New Roman"/>
+              </w:rPr>
+            </w:pPr>
+            <w:r>
+              <w:rPr>
+                <w:rFonts w:cs="Times New Roman"/>
+              </w:rPr>
               <w:t>0.7428759</w:t>
             </w:r>
           </w:p>
@@ -1633,42 +2672,121 @@
             <w:tcW w:w="2338" w:type="dxa"/>
           </w:tcPr>
           <w:p>
-            <w:r>
+            <w:pPr>
+              <w:rPr>
+                <w:rFonts w:cs="Times New Roman"/>
+              </w:rPr>
+            </w:pPr>
+            <w:r>
+              <w:rPr>
+                <w:rFonts w:cs="Times New Roman"/>
+              </w:rPr>
               <w:t>0.0409025</w:t>
             </w:r>
           </w:p>
         </w:tc>
       </w:tr>
     </w:tbl>
-    <w:p/>
-    <w:p/>
-    <w:p/>
-    <w:p/>
-    <w:p/>
-    <w:p/>
-    <w:p/>
-    <w:p/>
-    <w:p/>
-    <w:p/>
-    <w:p/>
-    <w:p/>
-    <w:p>
+    <w:p>
+      <w:pPr>
+        <w:rPr>
+          <w:rFonts w:cs="Times New Roman"/>
+        </w:rPr>
+      </w:pPr>
+    </w:p>
+    <w:p>
+      <w:pPr>
+        <w:rPr>
+          <w:rFonts w:cs="Times New Roman"/>
+        </w:rPr>
+      </w:pPr>
+    </w:p>
+    <w:p>
+      <w:pPr>
+        <w:rPr>
+          <w:rFonts w:cs="Times New Roman"/>
+        </w:rPr>
+      </w:pPr>
+    </w:p>
+    <w:p>
+      <w:pPr>
+        <w:rPr>
+          <w:rFonts w:cs="Times New Roman"/>
+        </w:rPr>
+      </w:pPr>
+    </w:p>
+    <w:p>
+      <w:pPr>
+        <w:rPr>
+          <w:rFonts w:cs="Times New Roman"/>
+        </w:rPr>
+      </w:pPr>
+    </w:p>
+    <w:p>
+      <w:pPr>
+        <w:rPr>
+          <w:rFonts w:cs="Times New Roman"/>
+        </w:rPr>
+      </w:pPr>
+    </w:p>
+    <w:p>
+      <w:pPr>
+        <w:rPr>
+          <w:rFonts w:cs="Times New Roman"/>
+        </w:rPr>
+      </w:pPr>
+    </w:p>
+    <w:p>
+      <w:pPr>
+        <w:rPr>
+          <w:rFonts w:cs="Times New Roman"/>
+        </w:rPr>
+      </w:pPr>
+    </w:p>
+    <w:p>
+      <w:pPr>
+        <w:rPr>
+          <w:rFonts w:cs="Times New Roman"/>
+        </w:rPr>
+      </w:pPr>
+    </w:p>
+    <w:p>
+      <w:pPr>
+        <w:rPr>
+          <w:rFonts w:cs="Times New Roman"/>
+        </w:rPr>
+      </w:pPr>
+    </w:p>
+    <w:p>
+      <w:pPr>
+        <w:rPr>
+          <w:rFonts w:cs="Times New Roman"/>
+        </w:rPr>
+      </w:pPr>
+    </w:p>
+    <w:p>
+      <w:pPr>
+        <w:rPr>
+          <w:rFonts w:cs="Times New Roman"/>
+        </w:rPr>
+      </w:pPr>
       <w:r>
         <w:rPr>
+          <w:rFonts w:cs="Times New Roman"/>
           <w:noProof/>
         </w:rPr>
         <w:lastRenderedPageBreak/>
         <w:drawing>
-          <wp:anchor distT="0" distB="0" distL="114300" distR="114300" simplePos="0" relativeHeight="251658240" behindDoc="0" locked="0" layoutInCell="1" allowOverlap="1" wp14:anchorId="4B807117" wp14:editId="6DDB6E56">
+          <wp:anchor distT="0" distB="0" distL="114300" distR="114300" simplePos="0" relativeHeight="251658240" behindDoc="0" locked="0" layoutInCell="1" allowOverlap="1" wp14:anchorId="4B807117" wp14:editId="26ACD7F6">
             <wp:simplePos x="0" y="0"/>
             <wp:positionH relativeFrom="column">
-              <wp:posOffset>-1090930</wp:posOffset>
+              <wp:posOffset>-900430</wp:posOffset>
             </wp:positionH>
             <wp:positionV relativeFrom="paragraph">
-              <wp:posOffset>1828800</wp:posOffset>
+              <wp:posOffset>2021205</wp:posOffset>
             </wp:positionV>
-            <wp:extent cx="7612380" cy="3971290"/>
-            <wp:effectExtent l="0" t="8255" r="0" b="0"/>
+            <wp:extent cx="7359015" cy="3839210"/>
+            <wp:effectExtent l="7303" t="0" r="1587" b="1588"/>
             <wp:wrapTopAndBottom/>
             <wp:docPr id="1" name="Picture 1"/>
             <wp:cNvGraphicFramePr>
@@ -1682,7 +2800,7 @@
                     <pic:cNvPicPr/>
                   </pic:nvPicPr>
                   <pic:blipFill>
-                    <a:blip r:embed="rId4">
+                    <a:blip r:embed="rId5">
                       <a:extLst>
                         <a:ext uri="{28A0092B-C50C-407E-A947-70E740481C1C}">
                           <a14:useLocalDpi xmlns:a14="http://schemas.microsoft.com/office/drawing/2010/main" val="0"/>
@@ -1696,7 +2814,7 @@
                   <pic:spPr>
                     <a:xfrm rot="5400000">
                       <a:off x="0" y="0"/>
-                      <a:ext cx="7612380" cy="3971290"/>
+                      <a:ext cx="7359015" cy="3839210"/>
                     </a:xfrm>
                     <a:prstGeom prst="rect">
                       <a:avLst/>
@@ -1705,22 +2823,83 @@
                 </pic:pic>
               </a:graphicData>
             </a:graphic>
+            <wp14:sizeRelH relativeFrom="margin">
+              <wp14:pctWidth>0</wp14:pctWidth>
+            </wp14:sizeRelH>
+            <wp14:sizeRelV relativeFrom="margin">
+              <wp14:pctHeight>0</wp14:pctHeight>
+            </wp14:sizeRelV>
           </wp:anchor>
         </w:drawing>
       </w:r>
-    </w:p>
-    <w:p/>
-    <w:p/>
-    <w:p>
       <w:r>
         <w:rPr>
+          <w:rFonts w:cs="Times New Roman"/>
+        </w:rPr>
+        <w:t>Residuals and autocorrelation factor</w:t>
+      </w:r>
+    </w:p>
+    <w:p>
+      <w:pPr>
+        <w:rPr>
+          <w:rFonts w:cs="Times New Roman"/>
+        </w:rPr>
+      </w:pPr>
+    </w:p>
+    <w:p>
+      <w:pPr>
+        <w:rPr>
+          <w:rFonts w:cs="Times New Roman"/>
+        </w:rPr>
+      </w:pPr>
+    </w:p>
+    <w:p>
+      <w:pPr>
+        <w:rPr>
+          <w:rFonts w:cs="Times New Roman"/>
+          <w:b/>
+          <w:bCs/>
+        </w:rPr>
+      </w:pPr>
+      <w:r>
+        <w:rPr>
+          <w:rFonts w:cs="Times New Roman"/>
+        </w:rPr>
+        <w:lastRenderedPageBreak/>
+        <w:t xml:space="preserve">Step Lengths are in km. This graph is hard to interpret at the current X axis scale so </w:t>
+      </w:r>
+      <w:r>
+        <w:rPr>
+          <w:rFonts w:cs="Times New Roman"/>
+          <w:b/>
+          <w:bCs/>
+        </w:rPr>
+        <w:t>use the summary above to inform.</w:t>
+      </w:r>
+    </w:p>
+    <w:p>
+      <w:pPr>
+        <w:rPr>
+          <w:rFonts w:cs="Times New Roman"/>
+        </w:rPr>
+      </w:pPr>
+      <w:r>
+        <w:rPr>
+          <w:rFonts w:cs="Times New Roman"/>
           <w:noProof/>
         </w:rPr>
-        <w:lastRenderedPageBreak/>
         <w:drawing>
-          <wp:inline distT="0" distB="0" distL="0" distR="0" wp14:anchorId="70AF6C54" wp14:editId="1109A1CC">
+          <wp:anchor distT="0" distB="0" distL="114300" distR="114300" simplePos="0" relativeHeight="251680768" behindDoc="0" locked="0" layoutInCell="1" allowOverlap="1" wp14:anchorId="70AF6C54" wp14:editId="5C9BA03D">
+            <wp:simplePos x="0" y="0"/>
+            <wp:positionH relativeFrom="margin">
+              <wp:posOffset>14670</wp:posOffset>
+            </wp:positionH>
+            <wp:positionV relativeFrom="paragraph">
+              <wp:posOffset>201631</wp:posOffset>
+            </wp:positionV>
             <wp:extent cx="5943600" cy="5035550"/>
             <wp:effectExtent l="0" t="0" r="0" b="0"/>
+            <wp:wrapTopAndBottom/>
             <wp:docPr id="3" name="Picture 3"/>
             <wp:cNvGraphicFramePr>
               <a:graphicFrameLocks xmlns:a="http://schemas.openxmlformats.org/drawingml/2006/main" noChangeAspect="1"/>
@@ -1733,7 +2912,212 @@
                     <pic:cNvPicPr/>
                   </pic:nvPicPr>
                   <pic:blipFill>
-                    <a:blip r:embed="rId5"/>
+                    <a:blip r:embed="rId6">
+                      <a:extLst>
+                        <a:ext uri="{28A0092B-C50C-407E-A947-70E740481C1C}">
+                          <a14:useLocalDpi xmlns:a14="http://schemas.microsoft.com/office/drawing/2010/main" val="0"/>
+                        </a:ext>
+                      </a:extLst>
+                    </a:blip>
+                    <a:stretch>
+                      <a:fillRect/>
+                    </a:stretch>
+                  </pic:blipFill>
+                  <pic:spPr>
+                    <a:xfrm>
+                      <a:off x="0" y="0"/>
+                      <a:ext cx="5943600" cy="5035550"/>
+                    </a:xfrm>
+                    <a:prstGeom prst="rect">
+                      <a:avLst/>
+                    </a:prstGeom>
+                  </pic:spPr>
+                </pic:pic>
+              </a:graphicData>
+            </a:graphic>
+          </wp:anchor>
+        </w:drawing>
+      </w:r>
+    </w:p>
+    <w:p>
+      <w:pPr>
+        <w:rPr>
+          <w:rFonts w:cs="Times New Roman"/>
+        </w:rPr>
+      </w:pPr>
+    </w:p>
+    <w:p>
+      <w:pPr>
+        <w:rPr>
+          <w:rFonts w:cs="Times New Roman"/>
+        </w:rPr>
+      </w:pPr>
+    </w:p>
+    <w:p>
+      <w:pPr>
+        <w:rPr>
+          <w:rFonts w:cs="Times New Roman"/>
+        </w:rPr>
+      </w:pPr>
+    </w:p>
+    <w:p>
+      <w:pPr>
+        <w:rPr>
+          <w:rFonts w:cs="Times New Roman"/>
+        </w:rPr>
+      </w:pPr>
+    </w:p>
+    <w:p>
+      <w:pPr>
+        <w:rPr>
+          <w:rFonts w:cs="Times New Roman"/>
+        </w:rPr>
+      </w:pPr>
+    </w:p>
+    <w:p>
+      <w:pPr>
+        <w:rPr>
+          <w:rFonts w:cs="Times New Roman"/>
+        </w:rPr>
+      </w:pPr>
+    </w:p>
+    <w:p>
+      <w:pPr>
+        <w:rPr>
+          <w:rFonts w:cs="Times New Roman"/>
+        </w:rPr>
+      </w:pPr>
+    </w:p>
+    <w:p>
+      <w:pPr>
+        <w:rPr>
+          <w:rFonts w:cs="Times New Roman"/>
+        </w:rPr>
+      </w:pPr>
+    </w:p>
+    <w:p>
+      <w:pPr>
+        <w:rPr>
+          <w:rFonts w:cs="Times New Roman"/>
+        </w:rPr>
+      </w:pPr>
+    </w:p>
+    <w:p>
+      <w:pPr>
+        <w:rPr>
+          <w:rFonts w:cs="Times New Roman"/>
+        </w:rPr>
+      </w:pPr>
+    </w:p>
+    <w:p>
+      <w:pPr>
+        <w:rPr>
+          <w:rFonts w:cs="Times New Roman"/>
+        </w:rPr>
+      </w:pPr>
+    </w:p>
+    <w:p>
+      <w:pPr>
+        <w:rPr>
+          <w:rFonts w:cs="Times New Roman"/>
+        </w:rPr>
+      </w:pPr>
+    </w:p>
+    <w:p>
+      <w:pPr>
+        <w:rPr>
+          <w:rFonts w:cs="Times New Roman"/>
+        </w:rPr>
+      </w:pPr>
+    </w:p>
+    <w:p>
+      <w:pPr>
+        <w:rPr>
+          <w:rFonts w:cs="Times New Roman"/>
+        </w:rPr>
+      </w:pPr>
+    </w:p>
+    <w:p>
+      <w:pPr>
+        <w:rPr>
+          <w:rFonts w:cs="Times New Roman"/>
+        </w:rPr>
+      </w:pPr>
+    </w:p>
+    <w:p>
+      <w:pPr>
+        <w:rPr>
+          <w:rFonts w:cs="Times New Roman"/>
+        </w:rPr>
+      </w:pPr>
+    </w:p>
+    <w:p>
+      <w:pPr>
+        <w:rPr>
+          <w:rFonts w:cs="Times New Roman"/>
+        </w:rPr>
+      </w:pPr>
+    </w:p>
+    <w:p>
+      <w:pPr>
+        <w:rPr>
+          <w:rFonts w:cs="Times New Roman"/>
+        </w:rPr>
+      </w:pPr>
+      <w:r>
+        <w:rPr>
+          <w:rFonts w:cs="Times New Roman"/>
+        </w:rPr>
+        <w:t>Recall, peak at zero indicates long directed movements, whereas peaks at π or -</w:t>
+      </w:r>
+      <w:r>
+        <w:rPr>
+          <w:rFonts w:cs="Times New Roman"/>
+        </w:rPr>
+        <w:t>π</w:t>
+      </w:r>
+      <w:r>
+        <w:rPr>
+          <w:rFonts w:cs="Times New Roman"/>
+        </w:rPr>
+        <w:t xml:space="preserve"> indicate circuitous behavior characteristic of foraging or (in our case) chick tending.</w:t>
+      </w:r>
+    </w:p>
+    <w:p>
+      <w:pPr>
+        <w:rPr>
+          <w:rFonts w:cs="Times New Roman"/>
+        </w:rPr>
+      </w:pPr>
+    </w:p>
+    <w:p>
+      <w:pPr>
+        <w:rPr>
+          <w:rFonts w:cs="Times New Roman"/>
+        </w:rPr>
+      </w:pPr>
+      <w:r>
+        <w:rPr>
+          <w:rFonts w:cs="Times New Roman"/>
+          <w:noProof/>
+        </w:rPr>
+        <w:drawing>
+          <wp:inline distT="0" distB="0" distL="0" distR="0" wp14:anchorId="3D3FFA17" wp14:editId="453C6420">
+            <wp:extent cx="5943600" cy="5035550"/>
+            <wp:effectExtent l="0" t="0" r="0" b="0"/>
+            <wp:docPr id="5" name="Picture 5"/>
+            <wp:cNvGraphicFramePr>
+              <a:graphicFrameLocks xmlns:a="http://schemas.openxmlformats.org/drawingml/2006/main" noChangeAspect="1"/>
+            </wp:cNvGraphicFramePr>
+            <a:graphic xmlns:a="http://schemas.openxmlformats.org/drawingml/2006/main">
+              <a:graphicData uri="http://schemas.openxmlformats.org/drawingml/2006/picture">
+                <pic:pic xmlns:pic="http://schemas.openxmlformats.org/drawingml/2006/picture">
+                  <pic:nvPicPr>
+                    <pic:cNvPr id="1" name=""/>
+                    <pic:cNvPicPr/>
+                  </pic:nvPicPr>
+                  <pic:blipFill>
+                    <a:blip r:embed="rId7"/>
                     <a:stretch>
                       <a:fillRect/>
                     </a:stretch>
@@ -1754,110 +3138,191 @@
         </w:drawing>
       </w:r>
     </w:p>
-    <w:p/>
-    <w:p/>
-    <w:p/>
-    <w:p/>
-    <w:p/>
-    <w:p/>
-    <w:p/>
-    <w:p/>
-    <w:p/>
-    <w:p/>
-    <w:p/>
-    <w:p/>
-    <w:p/>
-    <w:p/>
-    <w:p/>
-    <w:p/>
-    <w:p/>
-    <w:p/>
-    <w:p/>
-    <w:p>
+    <w:p>
+      <w:pPr>
+        <w:rPr>
+          <w:rFonts w:cs="Times New Roman"/>
+        </w:rPr>
+      </w:pPr>
+    </w:p>
+    <w:p>
+      <w:pPr>
+        <w:rPr>
+          <w:rFonts w:cs="Times New Roman"/>
+        </w:rPr>
+      </w:pPr>
+    </w:p>
+    <w:p>
+      <w:pPr>
+        <w:rPr>
+          <w:rFonts w:cs="Times New Roman"/>
+        </w:rPr>
+      </w:pPr>
+    </w:p>
+    <w:p>
+      <w:pPr>
+        <w:rPr>
+          <w:rFonts w:cs="Times New Roman"/>
+        </w:rPr>
+      </w:pPr>
+    </w:p>
+    <w:p>
+      <w:pPr>
+        <w:rPr>
+          <w:rFonts w:cs="Times New Roman"/>
+        </w:rPr>
+      </w:pPr>
+    </w:p>
+    <w:p>
+      <w:pPr>
+        <w:rPr>
+          <w:rFonts w:cs="Times New Roman"/>
+        </w:rPr>
+      </w:pPr>
+    </w:p>
+    <w:p>
+      <w:pPr>
+        <w:rPr>
+          <w:rFonts w:cs="Times New Roman"/>
+        </w:rPr>
+      </w:pPr>
+    </w:p>
+    <w:p>
+      <w:pPr>
+        <w:rPr>
+          <w:rFonts w:cs="Times New Roman"/>
+        </w:rPr>
+      </w:pPr>
+    </w:p>
+    <w:p>
+      <w:pPr>
+        <w:rPr>
+          <w:rFonts w:cs="Times New Roman"/>
+        </w:rPr>
+      </w:pPr>
+    </w:p>
+    <w:p>
+      <w:pPr>
+        <w:rPr>
+          <w:rFonts w:cs="Times New Roman"/>
+        </w:rPr>
+      </w:pPr>
+    </w:p>
+    <w:p>
+      <w:pPr>
+        <w:rPr>
+          <w:rFonts w:cs="Times New Roman"/>
+        </w:rPr>
+      </w:pPr>
+    </w:p>
+    <w:p>
+      <w:pPr>
+        <w:rPr>
+          <w:rFonts w:cs="Times New Roman"/>
+        </w:rPr>
+      </w:pPr>
+    </w:p>
+    <w:p>
+      <w:pPr>
+        <w:rPr>
+          <w:rFonts w:cs="Times New Roman"/>
+        </w:rPr>
+      </w:pPr>
+    </w:p>
+    <w:p>
+      <w:pPr>
+        <w:rPr>
+          <w:rFonts w:cs="Times New Roman"/>
+        </w:rPr>
+      </w:pPr>
+    </w:p>
+    <w:p>
+      <w:pPr>
+        <w:rPr>
+          <w:rFonts w:cs="Times New Roman"/>
+        </w:rPr>
+      </w:pPr>
+    </w:p>
+    <w:p>
+      <w:pPr>
+        <w:rPr>
+          <w:rFonts w:cs="Times New Roman"/>
+        </w:rPr>
+      </w:pPr>
+    </w:p>
+    <w:p>
+      <w:pPr>
+        <w:rPr>
+          <w:rFonts w:cs="Times New Roman"/>
+        </w:rPr>
+      </w:pPr>
+    </w:p>
+    <w:p>
+      <w:pPr>
+        <w:rPr>
+          <w:rFonts w:cs="Times New Roman"/>
+          <w:color w:val="BF8F00" w:themeColor="accent4" w:themeShade="BF"/>
+        </w:rPr>
+      </w:pPr>
       <w:r>
         <w:rPr>
-          <w:noProof/>
-        </w:rPr>
-        <w:drawing>
-          <wp:inline distT="0" distB="0" distL="0" distR="0" wp14:anchorId="3D3FFA17" wp14:editId="453C6420">
-            <wp:extent cx="5943600" cy="5035550"/>
-            <wp:effectExtent l="0" t="0" r="0" b="0"/>
-            <wp:docPr id="5" name="Picture 5"/>
-            <wp:cNvGraphicFramePr>
-              <a:graphicFrameLocks xmlns:a="http://schemas.openxmlformats.org/drawingml/2006/main" noChangeAspect="1"/>
-            </wp:cNvGraphicFramePr>
-            <a:graphic xmlns:a="http://schemas.openxmlformats.org/drawingml/2006/main">
-              <a:graphicData uri="http://schemas.openxmlformats.org/drawingml/2006/picture">
-                <pic:pic xmlns:pic="http://schemas.openxmlformats.org/drawingml/2006/picture">
-                  <pic:nvPicPr>
-                    <pic:cNvPr id="1" name=""/>
-                    <pic:cNvPicPr/>
-                  </pic:nvPicPr>
-                  <pic:blipFill>
-                    <a:blip r:embed="rId6"/>
-                    <a:stretch>
-                      <a:fillRect/>
-                    </a:stretch>
-                  </pic:blipFill>
-                  <pic:spPr>
-                    <a:xfrm>
-                      <a:off x="0" y="0"/>
-                      <a:ext cx="5943600" cy="5035550"/>
-                    </a:xfrm>
-                    <a:prstGeom prst="rect">
-                      <a:avLst/>
-                    </a:prstGeom>
-                  </pic:spPr>
-                </pic:pic>
-              </a:graphicData>
-            </a:graphic>
-          </wp:inline>
-        </w:drawing>
-      </w:r>
-    </w:p>
-    <w:p/>
-    <w:p/>
-    <w:p/>
-    <w:p/>
-    <w:p/>
-    <w:p/>
-    <w:p/>
-    <w:p/>
-    <w:p/>
-    <w:p/>
-    <w:p/>
-    <w:p/>
-    <w:p/>
-    <w:p/>
-    <w:p/>
-    <w:p/>
-    <w:p/>
-    <w:p>
-      <w:r>
-        <w:lastRenderedPageBreak/>
+          <w:rFonts w:cs="Times New Roman"/>
+          <w:color w:val="BF8F00" w:themeColor="accent4" w:themeShade="BF"/>
+        </w:rPr>
         <w:t>Orange – brood tending or foraging behavior</w:t>
       </w:r>
     </w:p>
     <w:p>
+      <w:pPr>
+        <w:rPr>
+          <w:rFonts w:cs="Times New Roman"/>
+          <w:color w:val="4472C4" w:themeColor="accent1"/>
+        </w:rPr>
+      </w:pPr>
       <w:r>
+        <w:rPr>
+          <w:rFonts w:cs="Times New Roman"/>
+          <w:color w:val="4472C4" w:themeColor="accent1"/>
+        </w:rPr>
         <w:t>Blue – local flight behavior</w:t>
       </w:r>
     </w:p>
     <w:p>
+      <w:pPr>
+        <w:rPr>
+          <w:rFonts w:cs="Times New Roman"/>
+        </w:rPr>
+      </w:pPr>
       <w:r>
+        <w:rPr>
+          <w:rFonts w:cs="Times New Roman"/>
+          <w:color w:val="538135" w:themeColor="accent6" w:themeShade="BF"/>
+        </w:rPr>
         <w:t>Green – migratory flight behavior</w:t>
       </w:r>
     </w:p>
-    <w:p/>
-    <w:p>
+    <w:p>
+      <w:pPr>
+        <w:rPr>
+          <w:rFonts w:cs="Times New Roman"/>
+        </w:rPr>
+      </w:pPr>
+    </w:p>
+    <w:p>
+      <w:pPr>
+        <w:rPr>
+          <w:rFonts w:cs="Times New Roman"/>
+        </w:rPr>
+      </w:pPr>
       <w:r>
         <w:rPr>
+          <w:rFonts w:cs="Times New Roman"/>
           <w:noProof/>
         </w:rPr>
         <mc:AlternateContent>
           <mc:Choice Requires="wps">
             <w:drawing>
-              <wp:anchor distT="45720" distB="45720" distL="114300" distR="114300" simplePos="0" relativeHeight="251667456" behindDoc="0" locked="0" layoutInCell="1" allowOverlap="1" wp14:anchorId="2D5C288D" wp14:editId="67BF23FC">
+              <wp:anchor distT="45720" distB="45720" distL="114300" distR="114300" simplePos="0" relativeHeight="251667456" behindDoc="0" locked="0" layoutInCell="1" allowOverlap="1" wp14:anchorId="2D5C288D" wp14:editId="536C1A19">
                 <wp:simplePos x="0" y="0"/>
                 <wp:positionH relativeFrom="column">
                   <wp:posOffset>3816811</wp:posOffset>
@@ -1866,7 +3331,7 @@
                   <wp:posOffset>498594</wp:posOffset>
                 </wp:positionV>
                 <wp:extent cx="567732" cy="231112"/>
-                <wp:effectExtent l="0" t="0" r="3810" b="0"/>
+                <wp:effectExtent l="0" t="0" r="22860" b="17145"/>
                 <wp:wrapNone/>
                 <wp:docPr id="8" name="Text Box 2"/>
                 <wp:cNvGraphicFramePr>
@@ -1890,7 +3355,9 @@
                           <a:srgbClr val="FFFFFF"/>
                         </a:solidFill>
                         <a:ln w="9525">
-                          <a:noFill/>
+                          <a:solidFill>
+                            <a:schemeClr val="accent1"/>
+                          </a:solidFill>
                           <a:miter lim="800000"/>
                           <a:headEnd/>
                           <a:tailEnd/>
@@ -1946,7 +3413,7 @@
                 <v:stroke joinstyle="miter"/>
                 <v:path gradientshapeok="t" o:connecttype="rect"/>
               </v:shapetype>
-              <v:shape id="Text Box 2" o:spid="_x0000_s1026" type="#_x0000_t202" style="position:absolute;margin-left:300.55pt;margin-top:39.25pt;width:44.7pt;height:18.2pt;z-index:251667456;visibility:visible;mso-wrap-style:square;mso-width-percent:0;mso-height-percent:0;mso-wrap-distance-left:9pt;mso-wrap-distance-top:3.6pt;mso-wrap-distance-right:9pt;mso-wrap-distance-bottom:3.6pt;mso-position-horizontal:absolute;mso-position-horizontal-relative:text;mso-position-vertical:absolute;mso-position-vertical-relative:text;mso-width-percent:0;mso-height-percent:0;mso-width-relative:margin;mso-height-relative:margin;v-text-anchor:top" o:gfxdata="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" stroked="f">
+              <v:shape id="Text Box 2" o:spid="_x0000_s1026" type="#_x0000_t202" style="position:absolute;margin-left:300.55pt;margin-top:39.25pt;width:44.7pt;height:18.2pt;z-index:251667456;visibility:visible;mso-wrap-style:square;mso-width-percent:0;mso-height-percent:0;mso-wrap-distance-left:9pt;mso-wrap-distance-top:3.6pt;mso-wrap-distance-right:9pt;mso-wrap-distance-bottom:3.6pt;mso-position-horizontal:absolute;mso-position-horizontal-relative:text;mso-position-vertical:absolute;mso-position-vertical-relative:text;mso-width-percent:0;mso-height-percent:0;mso-width-relative:margin;mso-height-relative:margin;v-text-anchor:top" o:gfxdata="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" strokecolor="#4472c4 [3204]">
                 <v:textbox>
                   <w:txbxContent>
                     <w:p>
@@ -1983,12 +3450,13 @@
       </w:r>
       <w:r>
         <w:rPr>
+          <w:rFonts w:cs="Times New Roman"/>
           <w:noProof/>
         </w:rPr>
         <mc:AlternateContent>
           <mc:Choice Requires="wps">
             <w:drawing>
-              <wp:anchor distT="45720" distB="45720" distL="114300" distR="114300" simplePos="0" relativeHeight="251665408" behindDoc="0" locked="0" layoutInCell="1" allowOverlap="1" wp14:anchorId="7738D441" wp14:editId="19661EAD">
+              <wp:anchor distT="45720" distB="45720" distL="114300" distR="114300" simplePos="0" relativeHeight="251665408" behindDoc="0" locked="0" layoutInCell="1" allowOverlap="1" wp14:anchorId="7738D441" wp14:editId="74C69A0C">
                 <wp:simplePos x="0" y="0"/>
                 <wp:positionH relativeFrom="column">
                   <wp:posOffset>1913388</wp:posOffset>
@@ -1997,7 +3465,7 @@
                   <wp:posOffset>1709804</wp:posOffset>
                 </wp:positionV>
                 <wp:extent cx="567732" cy="231112"/>
-                <wp:effectExtent l="0" t="0" r="3810" b="0"/>
+                <wp:effectExtent l="0" t="0" r="22860" b="17145"/>
                 <wp:wrapNone/>
                 <wp:docPr id="217" name="Text Box 2"/>
                 <wp:cNvGraphicFramePr>
@@ -2021,7 +3489,9 @@
                           <a:srgbClr val="FFFFFF"/>
                         </a:solidFill>
                         <a:ln w="9525">
-                          <a:noFill/>
+                          <a:solidFill>
+                            <a:schemeClr val="accent1"/>
+                          </a:solidFill>
                           <a:miter lim="800000"/>
                           <a:headEnd/>
                           <a:tailEnd/>
@@ -2065,7 +3535,7 @@
           </mc:Choice>
           <mc:Fallback>
             <w:pict>
-              <v:shape w14:anchorId="7738D441" id="_x0000_s1027" type="#_x0000_t202" style="position:absolute;margin-left:150.65pt;margin-top:134.65pt;width:44.7pt;height:18.2pt;z-index:251665408;visibility:visible;mso-wrap-style:square;mso-width-percent:0;mso-height-percent:0;mso-wrap-distance-left:9pt;mso-wrap-distance-top:3.6pt;mso-wrap-distance-right:9pt;mso-wrap-distance-bottom:3.6pt;mso-position-horizontal:absolute;mso-position-horizontal-relative:text;mso-position-vertical:absolute;mso-position-vertical-relative:text;mso-width-percent:0;mso-height-percent:0;mso-width-relative:margin;mso-height-relative:margin;v-text-anchor:top" o:gfxdata="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" stroked="f">
+              <v:shape w14:anchorId="7738D441" id="_x0000_s1027" type="#_x0000_t202" style="position:absolute;margin-left:150.65pt;margin-top:134.65pt;width:44.7pt;height:18.2pt;z-index:251665408;visibility:visible;mso-wrap-style:square;mso-width-percent:0;mso-height-percent:0;mso-wrap-distance-left:9pt;mso-wrap-distance-top:3.6pt;mso-wrap-distance-right:9pt;mso-wrap-distance-bottom:3.6pt;mso-position-horizontal:absolute;mso-position-horizontal-relative:text;mso-position-vertical:absolute;mso-position-vertical-relative:text;mso-width-percent:0;mso-height-percent:0;mso-width-relative:margin;mso-height-relative:margin;v-text-anchor:top" o:gfxdata="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" strokecolor="#4472c4 [3204]">
                 <v:textbox>
                   <w:txbxContent>
                     <w:p>
@@ -2094,6 +3564,7 @@
       </w:r>
       <w:r>
         <w:rPr>
+          <w:rFonts w:cs="Times New Roman"/>
           <w:noProof/>
         </w:rPr>
         <mc:AlternateContent>
@@ -2178,6 +3649,7 @@
       </w:r>
       <w:r>
         <w:rPr>
+          <w:rFonts w:cs="Times New Roman"/>
           <w:noProof/>
         </w:rPr>
         <mc:AlternateContent>
@@ -2262,6 +3734,7 @@
       </w:r>
       <w:r>
         <w:rPr>
+          <w:rFonts w:cs="Times New Roman"/>
           <w:noProof/>
         </w:rPr>
         <mc:AlternateContent>
@@ -2340,6 +3813,7 @@
       </w:r>
       <w:r>
         <w:rPr>
+          <w:rFonts w:cs="Times New Roman"/>
           <w:noProof/>
         </w:rPr>
         <w:drawing>
@@ -2358,7 +3832,7 @@
                     <pic:cNvPicPr/>
                   </pic:nvPicPr>
                   <pic:blipFill>
-                    <a:blip r:embed="rId7"/>
+                    <a:blip r:embed="rId8"/>
                     <a:stretch>
                       <a:fillRect/>
                     </a:stretch>
@@ -2379,24 +3853,132 @@
         </w:drawing>
       </w:r>
     </w:p>
-    <w:p/>
-    <w:p/>
-    <w:p/>
-    <w:p/>
-    <w:p/>
-    <w:p/>
-    <w:p/>
-    <w:p/>
-    <w:p/>
-    <w:p/>
-    <w:p/>
-    <w:p/>
-    <w:p/>
-    <w:p/>
-    <w:p/>
-    <w:p/>
-    <w:p/>
-    <w:p/>
+    <w:p>
+      <w:pPr>
+        <w:rPr>
+          <w:rFonts w:cs="Times New Roman"/>
+        </w:rPr>
+      </w:pPr>
+    </w:p>
+    <w:p>
+      <w:pPr>
+        <w:rPr>
+          <w:rFonts w:cs="Times New Roman"/>
+        </w:rPr>
+      </w:pPr>
+    </w:p>
+    <w:p>
+      <w:pPr>
+        <w:rPr>
+          <w:rFonts w:cs="Times New Roman"/>
+        </w:rPr>
+      </w:pPr>
+    </w:p>
+    <w:p>
+      <w:pPr>
+        <w:rPr>
+          <w:rFonts w:cs="Times New Roman"/>
+        </w:rPr>
+      </w:pPr>
+    </w:p>
+    <w:p>
+      <w:pPr>
+        <w:rPr>
+          <w:rFonts w:cs="Times New Roman"/>
+        </w:rPr>
+      </w:pPr>
+    </w:p>
+    <w:p>
+      <w:pPr>
+        <w:rPr>
+          <w:rFonts w:cs="Times New Roman"/>
+        </w:rPr>
+      </w:pPr>
+    </w:p>
+    <w:p>
+      <w:pPr>
+        <w:rPr>
+          <w:rFonts w:cs="Times New Roman"/>
+        </w:rPr>
+      </w:pPr>
+    </w:p>
+    <w:p>
+      <w:pPr>
+        <w:rPr>
+          <w:rFonts w:cs="Times New Roman"/>
+        </w:rPr>
+      </w:pPr>
+    </w:p>
+    <w:p>
+      <w:pPr>
+        <w:rPr>
+          <w:rFonts w:cs="Times New Roman"/>
+        </w:rPr>
+      </w:pPr>
+    </w:p>
+    <w:p>
+      <w:pPr>
+        <w:rPr>
+          <w:rFonts w:cs="Times New Roman"/>
+        </w:rPr>
+      </w:pPr>
+    </w:p>
+    <w:p>
+      <w:pPr>
+        <w:rPr>
+          <w:rFonts w:cs="Times New Roman"/>
+        </w:rPr>
+      </w:pPr>
+    </w:p>
+    <w:p>
+      <w:pPr>
+        <w:rPr>
+          <w:rFonts w:cs="Times New Roman"/>
+        </w:rPr>
+      </w:pPr>
+    </w:p>
+    <w:p>
+      <w:pPr>
+        <w:rPr>
+          <w:rFonts w:cs="Times New Roman"/>
+        </w:rPr>
+      </w:pPr>
+    </w:p>
+    <w:p>
+      <w:pPr>
+        <w:rPr>
+          <w:rFonts w:cs="Times New Roman"/>
+        </w:rPr>
+      </w:pPr>
+    </w:p>
+    <w:p>
+      <w:pPr>
+        <w:rPr>
+          <w:rFonts w:cs="Times New Roman"/>
+        </w:rPr>
+      </w:pPr>
+    </w:p>
+    <w:p>
+      <w:pPr>
+        <w:rPr>
+          <w:rFonts w:cs="Times New Roman"/>
+        </w:rPr>
+      </w:pPr>
+    </w:p>
+    <w:p>
+      <w:pPr>
+        <w:rPr>
+          <w:rFonts w:cs="Times New Roman"/>
+        </w:rPr>
+      </w:pPr>
+    </w:p>
+    <w:p>
+      <w:pPr>
+        <w:rPr>
+          <w:rFonts w:cs="Times New Roman"/>
+        </w:rPr>
+      </w:pPr>
+    </w:p>
     <w:p>
       <w:r>
         <w:rPr>
@@ -2462,7 +4044,7 @@
                                 <w:sz w:val="16"/>
                                 <w:szCs w:val="16"/>
                               </w:rPr>
-                              <w:t>Foraging?</w:t>
+                              <w:t>Foraging</w:t>
                             </w:r>
                           </w:p>
                         </w:txbxContent>
@@ -2501,7 +4083,7 @@
                           <w:sz w:val="16"/>
                           <w:szCs w:val="16"/>
                         </w:rPr>
-                        <w:t>Foraging?</w:t>
+                        <w:t>Foraging</w:t>
                       </w:r>
                     </w:p>
                   </w:txbxContent>
@@ -2575,7 +4157,7 @@
                                 <w:sz w:val="16"/>
                                 <w:szCs w:val="16"/>
                               </w:rPr>
-                              <w:t>Foraging?</w:t>
+                              <w:t>Foraging</w:t>
                             </w:r>
                           </w:p>
                         </w:txbxContent>
@@ -2614,7 +4196,7 @@
                           <w:sz w:val="16"/>
                           <w:szCs w:val="16"/>
                         </w:rPr>
-                        <w:t>Foraging?</w:t>
+                        <w:t>Foraging</w:t>
                       </w:r>
                     </w:p>
                   </w:txbxContent>
@@ -2688,7 +4270,7 @@
                                 <w:sz w:val="16"/>
                                 <w:szCs w:val="16"/>
                               </w:rPr>
-                              <w:t>Brooding?</w:t>
+                              <w:t>Brooding</w:t>
                             </w:r>
                           </w:p>
                         </w:txbxContent>
@@ -2727,7 +4309,7 @@
                           <w:sz w:val="16"/>
                           <w:szCs w:val="16"/>
                         </w:rPr>
-                        <w:t>Brooding?</w:t>
+                        <w:t>Brooding</w:t>
                       </w:r>
                     </w:p>
                   </w:txbxContent>
@@ -3009,7 +4591,7 @@
                     <pic:cNvPicPr/>
                   </pic:nvPicPr>
                   <pic:blipFill>
-                    <a:blip r:embed="rId8"/>
+                    <a:blip r:embed="rId9"/>
                     <a:stretch>
                       <a:fillRect/>
                     </a:stretch>
@@ -3478,6 +5060,39 @@
       </w:tblBorders>
     </w:tblPr>
   </w:style>
+  <w:style w:type="character" w:styleId="PlaceholderText">
+    <w:name w:val="Placeholder Text"/>
+    <w:basedOn w:val="DefaultParagraphFont"/>
+    <w:uiPriority w:val="99"/>
+    <w:semiHidden/>
+    <w:rsid w:val="00BC42FA"/>
+    <w:rPr>
+      <w:color w:val="808080"/>
+    </w:rPr>
+  </w:style>
+  <w:style w:type="character" w:styleId="Hyperlink">
+    <w:name w:val="Hyperlink"/>
+    <w:basedOn w:val="DefaultParagraphFont"/>
+    <w:uiPriority w:val="99"/>
+    <w:unhideWhenUsed/>
+    <w:rsid w:val="00BC42FA"/>
+    <w:rPr>
+      <w:color w:val="0563C1" w:themeColor="hyperlink"/>
+      <w:u w:val="single"/>
+    </w:rPr>
+  </w:style>
+  <w:style w:type="character" w:styleId="UnresolvedMention">
+    <w:name w:val="Unresolved Mention"/>
+    <w:basedOn w:val="DefaultParagraphFont"/>
+    <w:uiPriority w:val="99"/>
+    <w:semiHidden/>
+    <w:unhideWhenUsed/>
+    <w:rsid w:val="00BC42FA"/>
+    <w:rPr>
+      <w:color w:val="605E5C"/>
+      <w:shd w:val="clear" w:color="auto" w:fill="E1DFDD"/>
+    </w:rPr>
+  </w:style>
 </w:styles>
 </file>
 

</xml_diff>